<commit_message>
etape 7: player note
</commit_message>
<xml_diff>
--- a/Projet-NSI- Nathan_VALETTE.docx
+++ b/Projet-NSI- Nathan_VALETTE.docx
@@ -43,9 +43,12 @@
       <w:pPr>
         <w:pStyle w:val="NoSpacing"/>
         <w:rPr>
+          <w:b/>
+          <w:b/>
           <w:i/>
           <w:i/>
           <w:iCs/>
+          <w:u w:val="none"/>
         </w:rPr>
       </w:pPr>
       <w:r>
@@ -135,7 +138,7 @@
       </w:r>
       <w:r>
         <w:rPr>
-          <w:rFonts w:eastAsia="Calibri" w:cs="" w:cstheme="minorBidi" w:eastAsiaTheme="minorHAnsi"/>
+          <w:rFonts w:eastAsia="Calibri"/>
           <w:color w:val="auto"/>
           <w:kern w:val="0"/>
           <w:sz w:val="22"/>
@@ -161,21 +164,12 @@
     <w:p>
       <w:pPr>
         <w:pStyle w:val="NoSpacing"/>
-        <w:rPr/>
-      </w:pPr>
-      <w:r>
-        <w:rPr>
+        <w:rPr>
+          <w:b w:val="false"/>
           <w:b w:val="false"/>
           <w:bCs w:val="false"/>
           <w:u w:val="none"/>
         </w:rPr>
-        <w:t>- menu du jeu</w:t>
-      </w:r>
-    </w:p>
-    <w:p>
-      <w:pPr>
-        <w:pStyle w:val="NoSpacing"/>
-        <w:rPr/>
       </w:pPr>
       <w:r>
         <w:rPr>
@@ -183,27 +177,18 @@
           <w:bCs w:val="false"/>
           <w:u w:val="none"/>
         </w:rPr>
-        <w:t>-  création d’une partie par un joueur (host)</w:t>
-      </w:r>
-    </w:p>
-    <w:p>
-      <w:pPr>
-        <w:pStyle w:val="NoSpacing"/>
-        <w:rPr/>
-      </w:pPr>
-      <w:r>
-        <w:rPr>
+        <w:t>- menu du jeu</w:t>
+      </w:r>
+    </w:p>
+    <w:p>
+      <w:pPr>
+        <w:pStyle w:val="NoSpacing"/>
+        <w:rPr>
+          <w:b w:val="false"/>
           <w:b w:val="false"/>
           <w:bCs w:val="false"/>
           <w:u w:val="none"/>
         </w:rPr>
-        <w:t>- salle d’attente et lancement du jeu (assignation des rôles…)</w:t>
-      </w:r>
-    </w:p>
-    <w:p>
-      <w:pPr>
-        <w:pStyle w:val="NoSpacing"/>
-        <w:rPr/>
       </w:pPr>
       <w:r>
         <w:rPr>
@@ -211,78 +196,75 @@
           <w:bCs w:val="false"/>
           <w:u w:val="none"/>
         </w:rPr>
-        <w:t xml:space="preserve">- </w:t>
-      </w:r>
-      <w:r>
-        <w:rPr>
+        <w:t>-  création d’une partie par un joueur (host)</w:t>
+      </w:r>
+    </w:p>
+    <w:p>
+      <w:pPr>
+        <w:pStyle w:val="NoSpacing"/>
+        <w:rPr>
+          <w:b w:val="false"/>
           <w:b w:val="false"/>
           <w:bCs w:val="false"/>
           <w:u w:val="none"/>
         </w:rPr>
-        <w:t>gestion partie + fin du jeu</w:t>
-      </w:r>
-    </w:p>
-    <w:p>
-      <w:pPr>
-        <w:pStyle w:val="NoSpacing"/>
-        <w:rPr>
-          <w:b w:val="false"/>
+      </w:pPr>
+      <w:r>
+        <w:rPr>
           <w:b w:val="false"/>
           <w:bCs w:val="false"/>
           <w:u w:val="none"/>
         </w:rPr>
-      </w:pPr>
-      <w:r>
-        <w:rPr>
+        <w:t>- salle d’attente et lancement du jeu (assignation des rôles…)</w:t>
+      </w:r>
+    </w:p>
+    <w:p>
+      <w:pPr>
+        <w:pStyle w:val="NoSpacing"/>
+        <w:rPr>
+          <w:b w:val="false"/>
           <w:b w:val="false"/>
           <w:bCs w:val="false"/>
           <w:u w:val="none"/>
         </w:rPr>
-        <w:t xml:space="preserve">- déplacement du joueur sur une carte </w:t>
-      </w:r>
-    </w:p>
-    <w:p>
-      <w:pPr>
-        <w:pStyle w:val="NoSpacing"/>
-        <w:rPr>
-          <w:b w:val="false"/>
+      </w:pPr>
+      <w:r>
+        <w:rPr>
           <w:b w:val="false"/>
           <w:bCs w:val="false"/>
           <w:u w:val="none"/>
         </w:rPr>
-      </w:pPr>
-      <w:r>
-        <w:rPr>
+        <w:t>- gestion partie + fin du jeu</w:t>
+      </w:r>
+    </w:p>
+    <w:p>
+      <w:pPr>
+        <w:pStyle w:val="NoSpacing"/>
+        <w:rPr>
+          <w:b w:val="false"/>
           <w:b w:val="false"/>
           <w:bCs w:val="false"/>
           <w:u w:val="none"/>
         </w:rPr>
-        <w:t>- affichage des autres joueurs</w:t>
-      </w:r>
-    </w:p>
-    <w:p>
-      <w:pPr>
-        <w:pStyle w:val="NoSpacing"/>
-        <w:rPr>
-          <w:b w:val="false"/>
+      </w:pPr>
+      <w:r>
+        <w:rPr>
           <w:b w:val="false"/>
           <w:bCs w:val="false"/>
           <w:u w:val="none"/>
         </w:rPr>
-      </w:pPr>
-      <w:r>
-        <w:rPr>
+        <w:t xml:space="preserve">- déplacement du joueur sur une carte </w:t>
+      </w:r>
+    </w:p>
+    <w:p>
+      <w:pPr>
+        <w:pStyle w:val="NoSpacing"/>
+        <w:rPr>
+          <w:b w:val="false"/>
           <w:b w:val="false"/>
           <w:bCs w:val="false"/>
           <w:u w:val="none"/>
         </w:rPr>
-        <w:t>- interaction avec des objets sur la carte</w:t>
-      </w:r>
-    </w:p>
-    <w:p>
-      <w:pPr>
-        <w:pStyle w:val="NoSpacing"/>
-        <w:rPr/>
       </w:pPr>
       <w:r>
         <w:rPr>
@@ -290,25 +272,63 @@
           <w:bCs w:val="false"/>
           <w:u w:val="none"/>
         </w:rPr>
-        <w:t>- utilisation de sa capacité (du rôle)</w:t>
-      </w:r>
-    </w:p>
-    <w:p>
-      <w:pPr>
-        <w:pStyle w:val="NoSpacing"/>
-        <w:rPr/>
-      </w:pPr>
-      <w:r>
-        <w:rPr>
+        <w:t>- affichage des autres joueurs</w:t>
+      </w:r>
+    </w:p>
+    <w:p>
+      <w:pPr>
+        <w:pStyle w:val="NoSpacing"/>
+        <w:rPr>
+          <w:b w:val="false"/>
           <w:b w:val="false"/>
           <w:bCs w:val="false"/>
           <w:u w:val="none"/>
         </w:rPr>
+      </w:pPr>
+      <w:r>
+        <w:rPr>
+          <w:b w:val="false"/>
+          <w:bCs w:val="false"/>
+          <w:u w:val="none"/>
+        </w:rPr>
+        <w:t>- interaction avec des objets sur la carte</w:t>
+      </w:r>
+    </w:p>
+    <w:p>
+      <w:pPr>
+        <w:pStyle w:val="NoSpacing"/>
+        <w:rPr>
+          <w:b w:val="false"/>
+          <w:b w:val="false"/>
+          <w:bCs w:val="false"/>
+          <w:u w:val="none"/>
+        </w:rPr>
+      </w:pPr>
+      <w:r>
+        <w:rPr>
+          <w:b w:val="false"/>
+          <w:bCs w:val="false"/>
+          <w:u w:val="none"/>
+        </w:rPr>
+        <w:t>- utilisation de sa capacité (du rôle)</w:t>
+      </w:r>
+    </w:p>
+    <w:p>
+      <w:pPr>
+        <w:pStyle w:val="NoSpacing"/>
+        <w:rPr/>
+      </w:pPr>
+      <w:r>
+        <w:rPr>
+          <w:b w:val="false"/>
+          <w:bCs w:val="false"/>
+          <w:u w:val="none"/>
+        </w:rPr>
         <w:t xml:space="preserve">- possibilité d’envoyer des messages aux joueurs </w:t>
       </w:r>
       <w:r>
         <w:rPr>
-          <w:rFonts w:eastAsia="Calibri" w:cs="" w:cstheme="minorBidi" w:eastAsiaTheme="minorHAnsi"/>
+          <w:rFonts w:eastAsia="Calibri"/>
           <w:b w:val="false"/>
           <w:bCs w:val="false"/>
           <w:color w:val="auto"/>
@@ -363,11 +383,7 @@
           <w:tab w:val="clear" w:pos="708"/>
           <w:tab w:val="left" w:pos="2657" w:leader="none"/>
         </w:tabs>
-        <w:rPr>
-          <w:b/>
-          <w:b/>
-          <w:u w:val="single"/>
-        </w:rPr>
+        <w:rPr/>
       </w:pPr>
       <w:r>
         <w:rPr>
@@ -397,7 +413,7 @@
       </w:r>
       <w:r>
         <w:rPr>
-          <w:rFonts w:eastAsia="Calibri" w:cs="" w:cstheme="minorBidi" w:eastAsiaTheme="minorHAnsi"/>
+          <w:rFonts w:eastAsia="Calibri"/>
           <w:b/>
           <w:bCs/>
           <w:color w:val="auto"/>
@@ -489,7 +505,7 @@
     <w:p>
       <w:pPr>
         <w:pStyle w:val="NoSpacing"/>
-        <w:ind w:left="720" w:hanging="0"/>
+        <w:ind w:left="720" w:right="0" w:hanging="0"/>
         <w:rPr/>
       </w:pPr>
       <w:r>
@@ -500,7 +516,7 @@
     <w:p>
       <w:pPr>
         <w:pStyle w:val="NoSpacing"/>
-        <w:ind w:left="720" w:hanging="0"/>
+        <w:ind w:left="720" w:right="0" w:hanging="0"/>
         <w:rPr/>
       </w:pPr>
       <w:r>
@@ -511,7 +527,7 @@
     <w:p>
       <w:pPr>
         <w:pStyle w:val="NoSpacing"/>
-        <w:ind w:left="720" w:hanging="0"/>
+        <w:ind w:left="720" w:right="0" w:hanging="0"/>
         <w:rPr/>
       </w:pPr>
       <w:r>
@@ -522,7 +538,7 @@
     <w:p>
       <w:pPr>
         <w:pStyle w:val="NoSpacing"/>
-        <w:ind w:left="720" w:hanging="0"/>
+        <w:ind w:left="720" w:right="0" w:hanging="0"/>
         <w:rPr/>
       </w:pPr>
       <w:r>
@@ -533,7 +549,7 @@
     <w:p>
       <w:pPr>
         <w:pStyle w:val="NoSpacing"/>
-        <w:ind w:left="720" w:hanging="0"/>
+        <w:ind w:left="720" w:right="0" w:hanging="0"/>
         <w:rPr/>
       </w:pPr>
       <w:r>
@@ -542,7 +558,7 @@
       </w:r>
       <w:r>
         <w:rPr>
-          <w:rFonts w:eastAsia="Calibri" w:cs="" w:cstheme="minorBidi" w:eastAsiaTheme="minorHAnsi"/>
+          <w:rFonts w:eastAsia="Calibri"/>
           <w:color w:val="auto"/>
           <w:kern w:val="0"/>
           <w:sz w:val="22"/>
@@ -555,7 +571,7 @@
     <w:p>
       <w:pPr>
         <w:pStyle w:val="NoSpacing"/>
-        <w:ind w:left="720" w:hanging="0"/>
+        <w:ind w:left="720" w:right="0" w:hanging="0"/>
         <w:rPr/>
       </w:pPr>
       <w:r>
@@ -564,7 +580,7 @@
       </w:r>
       <w:r>
         <w:rPr>
-          <w:rFonts w:eastAsia="Calibri" w:cs="" w:cstheme="minorBidi" w:eastAsiaTheme="minorHAnsi"/>
+          <w:rFonts w:eastAsia="Calibri"/>
           <w:color w:val="auto"/>
           <w:kern w:val="0"/>
           <w:sz w:val="22"/>
@@ -577,105 +593,95 @@
     <w:p>
       <w:pPr>
         <w:pStyle w:val="NoSpacing"/>
-        <w:ind w:left="720" w:hanging="0"/>
-        <w:rPr/>
-      </w:pPr>
-      <w:r>
-        <w:rPr>
-          <w:rFonts w:eastAsia="Calibri" w:cs="" w:cstheme="minorBidi" w:eastAsiaTheme="minorHAnsi"/>
+        <w:ind w:left="720" w:right="0" w:hanging="0"/>
+        <w:rPr>
+          <w:rFonts w:eastAsia="Calibri"/>
           <w:color w:val="auto"/>
           <w:kern w:val="0"/>
           <w:sz w:val="22"/>
           <w:szCs w:val="22"/>
           <w:lang w:val="fr-FR" w:eastAsia="en-US" w:bidi="ar-SA"/>
         </w:rPr>
-        <w:t>7- création de l’interface de note</w:t>
-      </w:r>
-    </w:p>
-    <w:p>
-      <w:pPr>
-        <w:pStyle w:val="NoSpacing"/>
-        <w:ind w:left="720" w:hanging="0"/>
-        <w:rPr/>
-      </w:pPr>
-      <w:r>
-        <w:rPr>
-          <w:rFonts w:eastAsia="Calibri" w:cs="" w:cstheme="minorBidi" w:eastAsiaTheme="minorHAnsi"/>
+      </w:pPr>
+      <w:r>
+        <w:rPr>
+          <w:rFonts w:eastAsia="Calibri"/>
           <w:color w:val="auto"/>
           <w:kern w:val="0"/>
           <w:sz w:val="22"/>
           <w:szCs w:val="22"/>
           <w:lang w:val="fr-FR" w:eastAsia="en-US" w:bidi="ar-SA"/>
         </w:rPr>
+        <w:t>7- création de l’interface de note</w:t>
+      </w:r>
+    </w:p>
+    <w:p>
+      <w:pPr>
+        <w:pStyle w:val="NoSpacing"/>
+        <w:ind w:left="720" w:right="0" w:hanging="0"/>
+        <w:rPr>
+          <w:rFonts w:eastAsia="Calibri"/>
+          <w:color w:val="auto"/>
+          <w:kern w:val="0"/>
+          <w:sz w:val="22"/>
+          <w:szCs w:val="22"/>
+          <w:lang w:val="fr-FR" w:eastAsia="en-US" w:bidi="ar-SA"/>
+        </w:rPr>
+      </w:pPr>
+      <w:r>
+        <w:rPr>
+          <w:rFonts w:eastAsia="Calibri"/>
+          <w:color w:val="auto"/>
+          <w:kern w:val="0"/>
+          <w:sz w:val="22"/>
+          <w:szCs w:val="22"/>
+          <w:lang w:val="fr-FR" w:eastAsia="en-US" w:bidi="ar-SA"/>
+        </w:rPr>
         <w:t>8 – centrer la caméra sur le joueur</w:t>
       </w:r>
     </w:p>
     <w:p>
       <w:pPr>
         <w:pStyle w:val="NoSpacing"/>
-        <w:ind w:left="720" w:hanging="0"/>
-        <w:rPr/>
-      </w:pPr>
-      <w:r>
-        <w:rPr/>
-        <w:t>9</w:t>
-      </w:r>
-      <w:r>
-        <w:rPr/>
-        <w:t xml:space="preserve"> – Gestion des rôles par l’host</w:t>
-      </w:r>
-    </w:p>
-    <w:p>
-      <w:pPr>
-        <w:pStyle w:val="NoSpacing"/>
-        <w:ind w:left="720" w:hanging="0"/>
-        <w:rPr/>
-      </w:pPr>
-      <w:r>
-        <w:rPr/>
-        <w:t>10</w:t>
-      </w:r>
-      <w:r>
-        <w:rPr/>
-        <w:t>- ajout des capacités de rôle</w:t>
-      </w:r>
-    </w:p>
-    <w:p>
-      <w:pPr>
-        <w:pStyle w:val="NoSpacing"/>
-        <w:ind w:left="720" w:hanging="0"/>
-        <w:rPr/>
-      </w:pPr>
-      <w:r>
-        <w:rPr/>
-        <w:t>1</w:t>
-      </w:r>
-      <w:r>
-        <w:rPr/>
-        <w:t>1</w:t>
-      </w:r>
-      <w:r>
-        <w:rPr/>
-        <w:t>- Dissimulation d’indices sur la carte et de petites énigmes</w:t>
-      </w:r>
-    </w:p>
-    <w:p>
-      <w:pPr>
-        <w:pStyle w:val="NoSpacing"/>
-        <w:ind w:left="720" w:hanging="0"/>
-        <w:rPr/>
-      </w:pPr>
-      <w:r>
-        <w:rPr/>
-        <w:t>1</w:t>
-      </w:r>
-      <w:r>
-        <w:rPr/>
-        <w:t>2</w:t>
-      </w:r>
-      <w:r>
-        <w:rPr/>
-        <w:t>- Création d’un objet « pc » qui aidera dans la recherche d’indice</w:t>
+        <w:ind w:left="720" w:right="0" w:hanging="0"/>
+        <w:rPr/>
+      </w:pPr>
+      <w:r>
+        <w:rPr/>
+        <w:t>9 – Gestion des rôles par l’host</w:t>
+      </w:r>
+    </w:p>
+    <w:p>
+      <w:pPr>
+        <w:pStyle w:val="NoSpacing"/>
+        <w:ind w:left="720" w:right="0" w:hanging="0"/>
+        <w:rPr/>
+      </w:pPr>
+      <w:r>
+        <w:rPr/>
+        <w:t>10- ajout des capacités de rôle</w:t>
+      </w:r>
+    </w:p>
+    <w:p>
+      <w:pPr>
+        <w:pStyle w:val="NoSpacing"/>
+        <w:ind w:left="720" w:right="0" w:hanging="0"/>
+        <w:rPr/>
+      </w:pPr>
+      <w:r>
+        <w:rPr/>
+        <w:t>11- Dissimulation d’indices sur la carte et de petites énigmes</w:t>
+      </w:r>
+    </w:p>
+    <w:p>
+      <w:pPr>
+        <w:pStyle w:val="NoSpacing"/>
+        <w:ind w:left="720" w:right="0" w:hanging="0"/>
+        <w:rPr/>
+      </w:pPr>
+      <w:r>
+        <w:rPr/>
+        <w:t>12- Création d’un objet « pc » qui aidera dans la recherche d’indice</w:t>
       </w:r>
     </w:p>
     <w:p>
@@ -722,10 +728,9 @@
     </w:p>
     <w:tbl>
       <w:tblPr>
-        <w:tblStyle w:val="Grilledutableau"/>
         <w:tblW w:w="10241" w:type="dxa"/>
         <w:jc w:val="left"/>
-        <w:tblInd w:w="0" w:type="dxa"/>
+        <w:tblInd w:w="-113" w:type="dxa"/>
         <w:tblLayout w:type="fixed"/>
         <w:tblCellMar>
           <w:top w:w="0" w:type="dxa"/>
@@ -733,39 +738,37 @@
           <w:bottom w:w="0" w:type="dxa"/>
           <w:right w:w="108" w:type="dxa"/>
         </w:tblCellMar>
-        <w:tblLook w:val="04a0"/>
       </w:tblPr>
       <w:tblGrid>
-        <w:gridCol w:w="1172"/>
-        <w:gridCol w:w="5592"/>
+        <w:gridCol w:w="1171"/>
+        <w:gridCol w:w="5593"/>
         <w:gridCol w:w="1664"/>
         <w:gridCol w:w="1812"/>
       </w:tblGrid>
       <w:tr>
         <w:trPr>
-          <w:trHeight w:val="430" w:hRule="atLeast"/>
+          <w:trHeight w:val="514" w:hRule="atLeast"/>
         </w:trPr>
         <w:tc>
           <w:tcPr>
-            <w:tcW w:w="1172" w:type="dxa"/>
-            <w:tcBorders/>
-          </w:tcPr>
-          <w:p>
-            <w:pPr>
-              <w:pStyle w:val="NoSpacing"/>
-              <w:widowControl w:val="false"/>
-              <w:suppressAutoHyphens w:val="true"/>
-              <w:spacing w:before="0" w:after="0"/>
-              <w:jc w:val="left"/>
-              <w:rPr>
-                <w:b/>
-                <w:b/>
-                <w:u w:val="single"/>
-              </w:rPr>
-            </w:pPr>
-            <w:r>
-              <w:rPr>
-                <w:rFonts w:eastAsia="Calibri" w:cs=""/>
+            <w:tcW w:w="1171" w:type="dxa"/>
+            <w:tcBorders>
+              <w:top w:val="single" w:sz="4" w:space="0" w:color="000000"/>
+              <w:left w:val="single" w:sz="4" w:space="0" w:color="000000"/>
+              <w:bottom w:val="single" w:sz="4" w:space="0" w:color="000000"/>
+              <w:right w:val="single" w:sz="4" w:space="0" w:color="000000"/>
+            </w:tcBorders>
+          </w:tcPr>
+          <w:p>
+            <w:pPr>
+              <w:pStyle w:val="NoSpacing"/>
+              <w:widowControl w:val="false"/>
+              <w:suppressAutoHyphens w:val="true"/>
+              <w:spacing w:before="0" w:after="0"/>
+              <w:jc w:val="left"/>
+              <w:rPr>
+                <w:rFonts w:eastAsia="Calibri"/>
+                <w:b/>
                 <w:b/>
                 <w:kern w:val="0"/>
                 <w:sz w:val="22"/>
@@ -773,31 +776,10 @@
                 <w:u w:val="single"/>
                 <w:lang w:val="fr-FR" w:eastAsia="en-US" w:bidi="ar-SA"/>
               </w:rPr>
-              <w:t>ETAPES</w:t>
-            </w:r>
-          </w:p>
-        </w:tc>
-        <w:tc>
-          <w:tcPr>
-            <w:tcW w:w="5592" w:type="dxa"/>
-            <w:tcBorders/>
-          </w:tcPr>
-          <w:p>
-            <w:pPr>
-              <w:pStyle w:val="NoSpacing"/>
-              <w:widowControl w:val="false"/>
-              <w:suppressAutoHyphens w:val="true"/>
-              <w:spacing w:before="0" w:after="0"/>
-              <w:jc w:val="left"/>
-              <w:rPr>
-                <w:b/>
-                <w:b/>
-                <w:u w:val="single"/>
-              </w:rPr>
-            </w:pPr>
-            <w:r>
-              <w:rPr>
-                <w:rFonts w:eastAsia="Calibri" w:cs=""/>
+            </w:pPr>
+            <w:r>
+              <w:rPr>
+                <w:rFonts w:eastAsia="Calibri"/>
                 <w:b/>
                 <w:kern w:val="0"/>
                 <w:sz w:val="22"/>
@@ -805,31 +787,30 @@
                 <w:u w:val="single"/>
                 <w:lang w:val="fr-FR" w:eastAsia="en-US" w:bidi="ar-SA"/>
               </w:rPr>
-              <w:t>Solution proposée/Problème rencontré/Remarques</w:t>
-            </w:r>
-          </w:p>
-        </w:tc>
-        <w:tc>
-          <w:tcPr>
-            <w:tcW w:w="1664" w:type="dxa"/>
-            <w:tcBorders/>
-          </w:tcPr>
-          <w:p>
-            <w:pPr>
-              <w:pStyle w:val="NoSpacing"/>
-              <w:widowControl w:val="false"/>
-              <w:suppressAutoHyphens w:val="true"/>
-              <w:spacing w:before="0" w:after="0"/>
-              <w:jc w:val="left"/>
-              <w:rPr>
-                <w:b/>
-                <w:b/>
-                <w:u w:val="single"/>
-              </w:rPr>
-            </w:pPr>
-            <w:r>
-              <w:rPr>
-                <w:rFonts w:eastAsia="Calibri" w:cs=""/>
+              <w:t>ETAPES</w:t>
+            </w:r>
+          </w:p>
+        </w:tc>
+        <w:tc>
+          <w:tcPr>
+            <w:tcW w:w="5593" w:type="dxa"/>
+            <w:tcBorders>
+              <w:top w:val="single" w:sz="4" w:space="0" w:color="000000"/>
+              <w:left w:val="single" w:sz="4" w:space="0" w:color="000000"/>
+              <w:bottom w:val="single" w:sz="4" w:space="0" w:color="000000"/>
+              <w:right w:val="single" w:sz="4" w:space="0" w:color="000000"/>
+            </w:tcBorders>
+          </w:tcPr>
+          <w:p>
+            <w:pPr>
+              <w:pStyle w:val="NoSpacing"/>
+              <w:widowControl w:val="false"/>
+              <w:suppressAutoHyphens w:val="true"/>
+              <w:spacing w:before="0" w:after="0"/>
+              <w:jc w:val="left"/>
+              <w:rPr>
+                <w:rFonts w:eastAsia="Calibri"/>
+                <w:b/>
                 <w:b/>
                 <w:kern w:val="0"/>
                 <w:sz w:val="22"/>
@@ -837,31 +818,10 @@
                 <w:u w:val="single"/>
                 <w:lang w:val="fr-FR" w:eastAsia="en-US" w:bidi="ar-SA"/>
               </w:rPr>
-              <w:t>Terminée le</w:t>
-            </w:r>
-          </w:p>
-        </w:tc>
-        <w:tc>
-          <w:tcPr>
-            <w:tcW w:w="1812" w:type="dxa"/>
-            <w:tcBorders/>
-          </w:tcPr>
-          <w:p>
-            <w:pPr>
-              <w:pStyle w:val="NoSpacing"/>
-              <w:widowControl w:val="false"/>
-              <w:suppressAutoHyphens w:val="true"/>
-              <w:spacing w:before="0" w:after="0"/>
-              <w:jc w:val="left"/>
-              <w:rPr>
-                <w:b/>
-                <w:b/>
-                <w:u w:val="single"/>
-              </w:rPr>
-            </w:pPr>
-            <w:r>
-              <w:rPr>
-                <w:rFonts w:eastAsia="Calibri" w:cs=""/>
+            </w:pPr>
+            <w:r>
+              <w:rPr>
+                <w:rFonts w:eastAsia="Calibri"/>
                 <w:b/>
                 <w:kern w:val="0"/>
                 <w:sz w:val="22"/>
@@ -869,6 +829,92 @@
                 <w:u w:val="single"/>
                 <w:lang w:val="fr-FR" w:eastAsia="en-US" w:bidi="ar-SA"/>
               </w:rPr>
+              <w:t>Solution proposée/Problème rencontré/Remarques</w:t>
+            </w:r>
+          </w:p>
+        </w:tc>
+        <w:tc>
+          <w:tcPr>
+            <w:tcW w:w="1664" w:type="dxa"/>
+            <w:tcBorders>
+              <w:top w:val="single" w:sz="4" w:space="0" w:color="000000"/>
+              <w:left w:val="single" w:sz="4" w:space="0" w:color="000000"/>
+              <w:bottom w:val="single" w:sz="4" w:space="0" w:color="000000"/>
+              <w:right w:val="single" w:sz="4" w:space="0" w:color="000000"/>
+            </w:tcBorders>
+          </w:tcPr>
+          <w:p>
+            <w:pPr>
+              <w:pStyle w:val="NoSpacing"/>
+              <w:widowControl w:val="false"/>
+              <w:suppressAutoHyphens w:val="true"/>
+              <w:spacing w:before="0" w:after="0"/>
+              <w:jc w:val="left"/>
+              <w:rPr>
+                <w:rFonts w:eastAsia="Calibri"/>
+                <w:b/>
+                <w:b/>
+                <w:bCs/>
+                <w:kern w:val="0"/>
+                <w:sz w:val="22"/>
+                <w:szCs w:val="22"/>
+                <w:u w:val="single"/>
+                <w:lang w:val="fr-FR" w:eastAsia="en-US" w:bidi="ar-SA"/>
+              </w:rPr>
+            </w:pPr>
+            <w:r>
+              <w:rPr>
+                <w:rFonts w:eastAsia="Calibri"/>
+                <w:b/>
+                <w:bCs/>
+                <w:kern w:val="0"/>
+                <w:sz w:val="22"/>
+                <w:szCs w:val="22"/>
+                <w:u w:val="single"/>
+                <w:lang w:val="fr-FR" w:eastAsia="en-US" w:bidi="ar-SA"/>
+              </w:rPr>
+              <w:t>Terminée le</w:t>
+            </w:r>
+          </w:p>
+        </w:tc>
+        <w:tc>
+          <w:tcPr>
+            <w:tcW w:w="1812" w:type="dxa"/>
+            <w:tcBorders>
+              <w:top w:val="single" w:sz="4" w:space="0" w:color="000000"/>
+              <w:left w:val="single" w:sz="4" w:space="0" w:color="000000"/>
+              <w:bottom w:val="single" w:sz="4" w:space="0" w:color="000000"/>
+              <w:right w:val="single" w:sz="4" w:space="0" w:color="000000"/>
+            </w:tcBorders>
+          </w:tcPr>
+          <w:p>
+            <w:pPr>
+              <w:pStyle w:val="NoSpacing"/>
+              <w:widowControl w:val="false"/>
+              <w:suppressAutoHyphens w:val="true"/>
+              <w:spacing w:before="0" w:after="0"/>
+              <w:jc w:val="left"/>
+              <w:rPr>
+                <w:rFonts w:eastAsia="Calibri"/>
+                <w:b/>
+                <w:b/>
+                <w:kern w:val="0"/>
+                <w:sz w:val="22"/>
+                <w:szCs w:val="22"/>
+                <w:u w:val="single"/>
+                <w:lang w:val="fr-FR" w:eastAsia="en-US" w:bidi="ar-SA"/>
+              </w:rPr>
+            </w:pPr>
+            <w:r>
+              <w:rPr>
+                <w:rFonts w:eastAsia="Calibri"/>
+                <w:b/>
+                <w:kern w:val="0"/>
+                <w:sz w:val="22"/>
+                <w:szCs w:val="22"/>
+                <w:u w:val="single"/>
+                <w:lang w:val="fr-FR" w:eastAsia="en-US" w:bidi="ar-SA"/>
+              </w:rPr>
               <w:t>Validation Prof</w:t>
             </w:r>
           </w:p>
@@ -880,8 +926,13 @@
         </w:trPr>
         <w:tc>
           <w:tcPr>
-            <w:tcW w:w="1172" w:type="dxa"/>
-            <w:tcBorders/>
+            <w:tcW w:w="1171" w:type="dxa"/>
+            <w:tcBorders>
+              <w:top w:val="single" w:sz="4" w:space="0" w:color="000000"/>
+              <w:left w:val="single" w:sz="4" w:space="0" w:color="000000"/>
+              <w:bottom w:val="single" w:sz="4" w:space="0" w:color="000000"/>
+              <w:right w:val="single" w:sz="4" w:space="0" w:color="000000"/>
+            </w:tcBorders>
           </w:tcPr>
           <w:p>
             <w:pPr>
@@ -912,8 +963,13 @@
         </w:tc>
         <w:tc>
           <w:tcPr>
-            <w:tcW w:w="5592" w:type="dxa"/>
-            <w:tcBorders/>
+            <w:tcW w:w="5593" w:type="dxa"/>
+            <w:tcBorders>
+              <w:top w:val="single" w:sz="4" w:space="0" w:color="000000"/>
+              <w:left w:val="single" w:sz="4" w:space="0" w:color="000000"/>
+              <w:bottom w:val="single" w:sz="4" w:space="0" w:color="000000"/>
+              <w:right w:val="single" w:sz="4" w:space="0" w:color="000000"/>
+            </w:tcBorders>
           </w:tcPr>
           <w:p>
             <w:pPr>
@@ -935,7 +991,7 @@
             </w:r>
             <w:r>
               <w:rPr>
-                <w:rFonts w:eastAsia="Calibri" w:cs="" w:cstheme="minorBidi" w:eastAsiaTheme="minorHAnsi"/>
+                <w:rFonts w:eastAsia="Calibri"/>
                 <w:b/>
                 <w:i w:val="false"/>
                 <w:iCs w:val="false"/>
@@ -957,7 +1013,7 @@
               <w:spacing w:before="0" w:after="0"/>
               <w:jc w:val="left"/>
               <w:rPr>
-                <w:rFonts w:ascii="Calibri" w:hAnsi="Calibri" w:eastAsia="Calibri" w:cs="" w:asciiTheme="minorHAnsi" w:cstheme="minorBidi" w:eastAsiaTheme="minorHAnsi" w:hAnsiTheme="minorHAnsi"/>
+                <w:rFonts w:eastAsia="Calibri"/>
                 <w:b/>
                 <w:b/>
                 <w:i w:val="false"/>
@@ -973,7 +1029,7 @@
             </w:pPr>
             <w:r>
               <w:rPr>
-                <w:rFonts w:eastAsia="Calibri" w:cs="" w:cstheme="minorBidi" w:eastAsiaTheme="minorHAnsi"/>
+                <w:rFonts w:eastAsia="Calibri"/>
                 <w:b/>
                 <w:i w:val="false"/>
                 <w:iCs w:val="false"/>
@@ -995,7 +1051,7 @@
               <w:spacing w:before="0" w:after="0"/>
               <w:jc w:val="left"/>
               <w:rPr>
-                <w:rFonts w:ascii="Calibri" w:hAnsi="Calibri" w:eastAsia="Calibri" w:cs="" w:asciiTheme="minorHAnsi" w:cstheme="minorBidi" w:eastAsiaTheme="minorHAnsi" w:hAnsiTheme="minorHAnsi"/>
+                <w:rFonts w:eastAsia="Calibri"/>
                 <w:b/>
                 <w:b/>
                 <w:i w:val="false"/>
@@ -1011,7 +1067,7 @@
             </w:pPr>
             <w:r>
               <w:rPr>
-                <w:rFonts w:eastAsia="Calibri" w:cs="" w:cstheme="minorBidi" w:eastAsiaTheme="minorHAnsi"/>
+                <w:rFonts w:eastAsia="Calibri"/>
                 <w:b/>
                 <w:i w:val="false"/>
                 <w:iCs w:val="false"/>
@@ -1033,7 +1089,7 @@
               <w:spacing w:before="0" w:after="0"/>
               <w:jc w:val="left"/>
               <w:rPr>
-                <w:rFonts w:ascii="Calibri" w:hAnsi="Calibri" w:eastAsia="Calibri" w:cs="" w:asciiTheme="minorHAnsi" w:cstheme="minorBidi" w:eastAsiaTheme="minorHAnsi" w:hAnsiTheme="minorHAnsi"/>
+                <w:rFonts w:eastAsia="Calibri"/>
                 <w:b/>
                 <w:b/>
                 <w:i w:val="false"/>
@@ -1049,7 +1105,7 @@
             </w:pPr>
             <w:r>
               <w:rPr>
-                <w:rFonts w:eastAsia="Calibri" w:cs="" w:cstheme="minorBidi" w:eastAsiaTheme="minorHAnsi"/>
+                <w:rFonts w:eastAsia="Calibri"/>
                 <w:b/>
                 <w:i w:val="false"/>
                 <w:iCs w:val="false"/>
@@ -1067,7 +1123,12 @@
         <w:tc>
           <w:tcPr>
             <w:tcW w:w="1664" w:type="dxa"/>
-            <w:tcBorders/>
+            <w:tcBorders>
+              <w:top w:val="single" w:sz="4" w:space="0" w:color="000000"/>
+              <w:left w:val="single" w:sz="4" w:space="0" w:color="000000"/>
+              <w:bottom w:val="single" w:sz="4" w:space="0" w:color="000000"/>
+              <w:right w:val="single" w:sz="4" w:space="0" w:color="000000"/>
+            </w:tcBorders>
           </w:tcPr>
           <w:p>
             <w:pPr>
@@ -1080,7 +1141,7 @@
             </w:pPr>
             <w:r>
               <w:rPr>
-                <w:rFonts w:eastAsia="Calibri" w:cs="" w:cstheme="minorBidi" w:eastAsiaTheme="minorHAnsi"/>
+                <w:rFonts w:eastAsia="Calibri"/>
                 <w:b/>
                 <w:i w:val="false"/>
                 <w:iCs w:val="false"/>
@@ -1091,14 +1152,19 @@
                 <w:u w:val="none"/>
                 <w:lang w:val="fr-FR" w:eastAsia="en-US" w:bidi="ar-SA"/>
               </w:rPr>
-              <w:t>Fait durant mars et Avril</w:t>
+              <w:t>Durant mars et Avril</w:t>
             </w:r>
           </w:p>
         </w:tc>
         <w:tc>
           <w:tcPr>
             <w:tcW w:w="1812" w:type="dxa"/>
-            <w:tcBorders/>
+            <w:tcBorders>
+              <w:top w:val="single" w:sz="4" w:space="0" w:color="000000"/>
+              <w:left w:val="single" w:sz="4" w:space="0" w:color="000000"/>
+              <w:bottom w:val="single" w:sz="4" w:space="0" w:color="000000"/>
+              <w:right w:val="single" w:sz="4" w:space="0" w:color="000000"/>
+            </w:tcBorders>
           </w:tcPr>
           <w:p>
             <w:pPr>
@@ -1133,8 +1199,13 @@
         </w:trPr>
         <w:tc>
           <w:tcPr>
-            <w:tcW w:w="1172" w:type="dxa"/>
-            <w:tcBorders/>
+            <w:tcW w:w="1171" w:type="dxa"/>
+            <w:tcBorders>
+              <w:top w:val="single" w:sz="4" w:space="0" w:color="000000"/>
+              <w:left w:val="single" w:sz="4" w:space="0" w:color="000000"/>
+              <w:bottom w:val="single" w:sz="4" w:space="0" w:color="000000"/>
+              <w:right w:val="single" w:sz="4" w:space="0" w:color="000000"/>
+            </w:tcBorders>
           </w:tcPr>
           <w:p>
             <w:pPr>
@@ -1165,18 +1236,23 @@
         </w:tc>
         <w:tc>
           <w:tcPr>
-            <w:tcW w:w="5592" w:type="dxa"/>
-            <w:tcBorders/>
-          </w:tcPr>
-          <w:p>
-            <w:pPr>
-              <w:pStyle w:val="NoSpacing"/>
-              <w:widowControl w:val="false"/>
-              <w:suppressAutoHyphens w:val="true"/>
-              <w:spacing w:before="0" w:after="0"/>
-              <w:jc w:val="left"/>
-              <w:rPr>
-                <w:rFonts w:ascii="Calibri" w:hAnsi="Calibri" w:eastAsia="Calibri" w:cs="" w:asciiTheme="minorHAnsi" w:cstheme="minorBidi" w:eastAsiaTheme="minorHAnsi" w:hAnsiTheme="minorHAnsi"/>
+            <w:tcW w:w="5593" w:type="dxa"/>
+            <w:tcBorders>
+              <w:top w:val="single" w:sz="4" w:space="0" w:color="000000"/>
+              <w:left w:val="single" w:sz="4" w:space="0" w:color="000000"/>
+              <w:bottom w:val="single" w:sz="4" w:space="0" w:color="000000"/>
+              <w:right w:val="single" w:sz="4" w:space="0" w:color="000000"/>
+            </w:tcBorders>
+          </w:tcPr>
+          <w:p>
+            <w:pPr>
+              <w:pStyle w:val="NoSpacing"/>
+              <w:widowControl w:val="false"/>
+              <w:suppressAutoHyphens w:val="true"/>
+              <w:spacing w:before="0" w:after="0"/>
+              <w:jc w:val="left"/>
+              <w:rPr>
+                <w:rFonts w:eastAsia="Calibri"/>
                 <w:b/>
                 <w:b/>
                 <w:i w:val="false"/>
@@ -1192,7 +1268,7 @@
             </w:pPr>
             <w:r>
               <w:rPr>
-                <w:rFonts w:eastAsia="Calibri" w:cs="" w:cstheme="minorBidi" w:eastAsiaTheme="minorHAnsi"/>
+                <w:rFonts w:eastAsia="Calibri"/>
                 <w:b/>
                 <w:i w:val="false"/>
                 <w:iCs w:val="false"/>
@@ -1214,7 +1290,7 @@
               <w:spacing w:before="0" w:after="0"/>
               <w:jc w:val="left"/>
               <w:rPr>
-                <w:rFonts w:ascii="Calibri" w:hAnsi="Calibri" w:eastAsia="Calibri" w:cs="" w:asciiTheme="minorHAnsi" w:cstheme="minorBidi" w:eastAsiaTheme="minorHAnsi" w:hAnsiTheme="minorHAnsi"/>
+                <w:rFonts w:eastAsia="Calibri"/>
                 <w:b/>
                 <w:b/>
                 <w:i w:val="false"/>
@@ -1230,7 +1306,7 @@
             </w:pPr>
             <w:r>
               <w:rPr>
-                <w:rFonts w:eastAsia="Calibri" w:cs="" w:cstheme="minorBidi" w:eastAsiaTheme="minorHAnsi"/>
+                <w:rFonts w:eastAsia="Calibri"/>
                 <w:b/>
                 <w:i w:val="false"/>
                 <w:iCs w:val="false"/>
@@ -1241,12 +1317,32 @@
                 <w:u w:val="none"/>
                 <w:lang w:val="fr-FR" w:eastAsia="en-US" w:bidi="ar-SA"/>
               </w:rPr>
-              <w:t xml:space="preserve">interaction </w:t>
-            </w:r>
-            <w:r>
-              <w:rPr>
-                <w:rFonts w:eastAsia="Calibri" w:cs="" w:cstheme="minorBidi" w:eastAsiaTheme="minorHAnsi"/>
-                <w:b/>
+              <w:t>interaction activable en étant proche du coffre</w:t>
+            </w:r>
+          </w:p>
+        </w:tc>
+        <w:tc>
+          <w:tcPr>
+            <w:tcW w:w="1664" w:type="dxa"/>
+            <w:tcBorders>
+              <w:top w:val="single" w:sz="4" w:space="0" w:color="000000"/>
+              <w:left w:val="single" w:sz="4" w:space="0" w:color="000000"/>
+              <w:bottom w:val="single" w:sz="4" w:space="0" w:color="000000"/>
+              <w:right w:val="single" w:sz="4" w:space="0" w:color="000000"/>
+            </w:tcBorders>
+          </w:tcPr>
+          <w:p>
+            <w:pPr>
+              <w:pStyle w:val="NoSpacing"/>
+              <w:widowControl w:val="false"/>
+              <w:suppressAutoHyphens w:val="true"/>
+              <w:spacing w:before="0" w:after="0"/>
+              <w:jc w:val="left"/>
+              <w:rPr>
+                <w:rFonts w:eastAsia="Calibri"/>
+                <w:b/>
+                <w:b/>
+                <w:i w:val="false"/>
                 <w:i w:val="false"/>
                 <w:iCs w:val="false"/>
                 <w:color w:val="auto"/>
@@ -1256,11 +1352,10 @@
                 <w:u w:val="none"/>
                 <w:lang w:val="fr-FR" w:eastAsia="en-US" w:bidi="ar-SA"/>
               </w:rPr>
-              <w:t xml:space="preserve">activable </w:t>
-            </w:r>
-            <w:r>
-              <w:rPr>
-                <w:rFonts w:eastAsia="Calibri" w:cs="" w:cstheme="minorBidi" w:eastAsiaTheme="minorHAnsi"/>
+            </w:pPr>
+            <w:r>
+              <w:rPr>
+                <w:rFonts w:eastAsia="Calibri"/>
                 <w:b/>
                 <w:i w:val="false"/>
                 <w:iCs w:val="false"/>
@@ -1271,50 +1366,6 @@
                 <w:u w:val="none"/>
                 <w:lang w:val="fr-FR" w:eastAsia="en-US" w:bidi="ar-SA"/>
               </w:rPr>
-              <w:t>en étant proche du coffre</w:t>
-            </w:r>
-          </w:p>
-        </w:tc>
-        <w:tc>
-          <w:tcPr>
-            <w:tcW w:w="1664" w:type="dxa"/>
-            <w:tcBorders/>
-          </w:tcPr>
-          <w:p>
-            <w:pPr>
-              <w:pStyle w:val="NoSpacing"/>
-              <w:widowControl w:val="false"/>
-              <w:suppressAutoHyphens w:val="true"/>
-              <w:spacing w:before="0" w:after="0"/>
-              <w:jc w:val="left"/>
-              <w:rPr>
-                <w:rFonts w:ascii="Calibri" w:hAnsi="Calibri" w:eastAsia="Calibri" w:cs="" w:asciiTheme="minorHAnsi" w:cstheme="minorBidi" w:eastAsiaTheme="minorHAnsi" w:hAnsiTheme="minorHAnsi"/>
-                <w:b/>
-                <w:b/>
-                <w:i w:val="false"/>
-                <w:i w:val="false"/>
-                <w:iCs w:val="false"/>
-                <w:color w:val="auto"/>
-                <w:kern w:val="0"/>
-                <w:sz w:val="22"/>
-                <w:szCs w:val="22"/>
-                <w:u w:val="none"/>
-                <w:lang w:val="fr-FR" w:eastAsia="en-US" w:bidi="ar-SA"/>
-              </w:rPr>
-            </w:pPr>
-            <w:r>
-              <w:rPr>
-                <w:rFonts w:eastAsia="Calibri" w:cs="" w:cstheme="minorBidi" w:eastAsiaTheme="minorHAnsi"/>
-                <w:b/>
-                <w:i w:val="false"/>
-                <w:iCs w:val="false"/>
-                <w:color w:val="auto"/>
-                <w:kern w:val="0"/>
-                <w:sz w:val="22"/>
-                <w:szCs w:val="22"/>
-                <w:u w:val="none"/>
-                <w:lang w:val="fr-FR" w:eastAsia="en-US" w:bidi="ar-SA"/>
-              </w:rPr>
               <w:t>Début mai</w:t>
             </w:r>
           </w:p>
@@ -1322,7 +1373,12 @@
         <w:tc>
           <w:tcPr>
             <w:tcW w:w="1812" w:type="dxa"/>
-            <w:tcBorders/>
+            <w:tcBorders>
+              <w:top w:val="single" w:sz="4" w:space="0" w:color="000000"/>
+              <w:left w:val="single" w:sz="4" w:space="0" w:color="000000"/>
+              <w:bottom w:val="single" w:sz="4" w:space="0" w:color="000000"/>
+              <w:right w:val="single" w:sz="4" w:space="0" w:color="000000"/>
+            </w:tcBorders>
           </w:tcPr>
           <w:p>
             <w:pPr>
@@ -1357,101 +1413,176 @@
         </w:trPr>
         <w:tc>
           <w:tcPr>
-            <w:tcW w:w="1172" w:type="dxa"/>
-            <w:tcBorders/>
-          </w:tcPr>
-          <w:p>
-            <w:pPr>
-              <w:pStyle w:val="NoSpacing"/>
-              <w:widowControl w:val="false"/>
-              <w:suppressAutoHyphens w:val="true"/>
-              <w:spacing w:before="0" w:after="0"/>
-              <w:jc w:val="left"/>
-              <w:rPr>
-                <w:b/>
-                <w:b/>
-                <w:i w:val="false"/>
-                <w:i w:val="false"/>
-                <w:iCs w:val="false"/>
-                <w:u w:val="none"/>
-              </w:rPr>
-            </w:pPr>
-            <w:r>
-              <w:rPr>
-                <w:b/>
-                <w:i w:val="false"/>
-                <w:iCs w:val="false"/>
-                <w:u w:val="none"/>
-              </w:rPr>
-            </w:r>
-          </w:p>
-        </w:tc>
-        <w:tc>
-          <w:tcPr>
-            <w:tcW w:w="5592" w:type="dxa"/>
-            <w:tcBorders/>
-          </w:tcPr>
-          <w:p>
-            <w:pPr>
-              <w:pStyle w:val="NoSpacing"/>
-              <w:widowControl w:val="false"/>
-              <w:suppressAutoHyphens w:val="true"/>
-              <w:spacing w:before="0" w:after="0"/>
-              <w:jc w:val="left"/>
-              <w:rPr>
-                <w:b/>
-                <w:b/>
-                <w:i w:val="false"/>
-                <w:i w:val="false"/>
-                <w:iCs w:val="false"/>
-                <w:u w:val="none"/>
-              </w:rPr>
-            </w:pPr>
-            <w:r>
-              <w:rPr>
-                <w:b/>
-                <w:i w:val="false"/>
-                <w:iCs w:val="false"/>
-                <w:u w:val="none"/>
-              </w:rPr>
+            <w:tcW w:w="1171" w:type="dxa"/>
+            <w:tcBorders>
+              <w:top w:val="single" w:sz="4" w:space="0" w:color="000000"/>
+              <w:left w:val="single" w:sz="4" w:space="0" w:color="000000"/>
+              <w:bottom w:val="single" w:sz="4" w:space="0" w:color="000000"/>
+              <w:right w:val="single" w:sz="4" w:space="0" w:color="000000"/>
+            </w:tcBorders>
+          </w:tcPr>
+          <w:p>
+            <w:pPr>
+              <w:pStyle w:val="NoSpacing"/>
+              <w:widowControl w:val="false"/>
+              <w:suppressAutoHyphens w:val="true"/>
+              <w:spacing w:before="0" w:after="0"/>
+              <w:jc w:val="left"/>
+              <w:rPr>
+                <w:b/>
+                <w:b/>
+                <w:i w:val="false"/>
+                <w:i w:val="false"/>
+                <w:iCs w:val="false"/>
+                <w:u w:val="none"/>
+              </w:rPr>
+            </w:pPr>
+            <w:r>
+              <w:rPr>
+                <w:b/>
+                <w:i w:val="false"/>
+                <w:iCs w:val="false"/>
+                <w:u w:val="none"/>
+              </w:rPr>
+              <w:t>7</w:t>
+            </w:r>
+          </w:p>
+        </w:tc>
+        <w:tc>
+          <w:tcPr>
+            <w:tcW w:w="5593" w:type="dxa"/>
+            <w:tcBorders>
+              <w:top w:val="single" w:sz="4" w:space="0" w:color="000000"/>
+              <w:left w:val="single" w:sz="4" w:space="0" w:color="000000"/>
+              <w:bottom w:val="single" w:sz="4" w:space="0" w:color="000000"/>
+              <w:right w:val="single" w:sz="4" w:space="0" w:color="000000"/>
+            </w:tcBorders>
+          </w:tcPr>
+          <w:p>
+            <w:pPr>
+              <w:pStyle w:val="NoSpacing"/>
+              <w:widowControl w:val="false"/>
+              <w:suppressAutoHyphens w:val="true"/>
+              <w:spacing w:before="0" w:after="0"/>
+              <w:jc w:val="left"/>
+              <w:rPr>
+                <w:b/>
+                <w:b/>
+                <w:i w:val="false"/>
+                <w:i w:val="false"/>
+                <w:iCs w:val="false"/>
+                <w:u w:val="none"/>
+              </w:rPr>
+            </w:pPr>
+            <w:r>
+              <w:rPr>
+                <w:b/>
+                <w:i w:val="false"/>
+                <w:iCs w:val="false"/>
+                <w:u w:val="none"/>
+              </w:rPr>
+              <w:t>Ajout d’un layout par dessus la SurfaceView</w:t>
+            </w:r>
+          </w:p>
+          <w:p>
+            <w:pPr>
+              <w:pStyle w:val="NoSpacing"/>
+              <w:widowControl w:val="false"/>
+              <w:suppressAutoHyphens w:val="true"/>
+              <w:spacing w:before="0" w:after="0"/>
+              <w:jc w:val="left"/>
+              <w:rPr>
+                <w:b/>
+                <w:b/>
+                <w:i w:val="false"/>
+                <w:i w:val="false"/>
+                <w:iCs w:val="false"/>
+                <w:u w:val="none"/>
+              </w:rPr>
+            </w:pPr>
+            <w:r>
+              <w:rPr>
+                <w:b/>
+                <w:i w:val="false"/>
+                <w:iCs w:val="false"/>
+                <w:u w:val="none"/>
+              </w:rPr>
+              <w:t>Changement de page en ajoutant un child à un FrameLayout</w:t>
+            </w:r>
+          </w:p>
+          <w:p>
+            <w:pPr>
+              <w:pStyle w:val="NoSpacing"/>
+              <w:widowControl w:val="false"/>
+              <w:suppressAutoHyphens w:val="true"/>
+              <w:spacing w:before="0" w:after="0"/>
+              <w:jc w:val="left"/>
+              <w:rPr>
+                <w:b/>
+                <w:b/>
+                <w:i w:val="false"/>
+                <w:i w:val="false"/>
+                <w:iCs w:val="false"/>
+                <w:u w:val="none"/>
+              </w:rPr>
+            </w:pPr>
+            <w:r>
+              <w:rPr>
+                <w:b/>
+                <w:i w:val="false"/>
+                <w:iCs w:val="false"/>
+                <w:u w:val="none"/>
+              </w:rPr>
+              <w:t>Check list pour chaque rôle et couleur</w:t>
             </w:r>
           </w:p>
         </w:tc>
         <w:tc>
           <w:tcPr>
             <w:tcW w:w="1664" w:type="dxa"/>
-            <w:tcBorders/>
-          </w:tcPr>
-          <w:p>
-            <w:pPr>
-              <w:pStyle w:val="NoSpacing"/>
-              <w:widowControl w:val="false"/>
-              <w:suppressAutoHyphens w:val="true"/>
-              <w:spacing w:before="0" w:after="0"/>
-              <w:jc w:val="left"/>
-              <w:rPr>
-                <w:b/>
-                <w:b/>
-                <w:i w:val="false"/>
-                <w:i w:val="false"/>
-                <w:iCs w:val="false"/>
-                <w:u w:val="none"/>
-              </w:rPr>
-            </w:pPr>
-            <w:r>
-              <w:rPr>
-                <w:b/>
-                <w:i w:val="false"/>
-                <w:iCs w:val="false"/>
-                <w:u w:val="none"/>
-              </w:rPr>
+            <w:tcBorders>
+              <w:top w:val="single" w:sz="4" w:space="0" w:color="000000"/>
+              <w:left w:val="single" w:sz="4" w:space="0" w:color="000000"/>
+              <w:bottom w:val="single" w:sz="4" w:space="0" w:color="000000"/>
+              <w:right w:val="single" w:sz="4" w:space="0" w:color="000000"/>
+            </w:tcBorders>
+          </w:tcPr>
+          <w:p>
+            <w:pPr>
+              <w:pStyle w:val="NoSpacing"/>
+              <w:widowControl w:val="false"/>
+              <w:suppressAutoHyphens w:val="true"/>
+              <w:spacing w:before="0" w:after="0"/>
+              <w:jc w:val="left"/>
+              <w:rPr>
+                <w:b/>
+                <w:b/>
+                <w:i w:val="false"/>
+                <w:i w:val="false"/>
+                <w:iCs w:val="false"/>
+                <w:u w:val="none"/>
+              </w:rPr>
+            </w:pPr>
+            <w:r>
+              <w:rPr>
+                <w:b/>
+                <w:i w:val="false"/>
+                <w:iCs w:val="false"/>
+                <w:u w:val="none"/>
+              </w:rPr>
+              <w:t>Semaines du 17 au 30 mai</w:t>
             </w:r>
           </w:p>
         </w:tc>
         <w:tc>
           <w:tcPr>
             <w:tcW w:w="1812" w:type="dxa"/>
-            <w:tcBorders/>
+            <w:tcBorders>
+              <w:top w:val="single" w:sz="4" w:space="0" w:color="000000"/>
+              <w:left w:val="single" w:sz="4" w:space="0" w:color="000000"/>
+              <w:bottom w:val="single" w:sz="4" w:space="0" w:color="000000"/>
+              <w:right w:val="single" w:sz="4" w:space="0" w:color="000000"/>
+            </w:tcBorders>
           </w:tcPr>
           <w:p>
             <w:pPr>
@@ -1486,39 +1617,49 @@
         </w:trPr>
         <w:tc>
           <w:tcPr>
-            <w:tcW w:w="1172" w:type="dxa"/>
-            <w:tcBorders/>
-          </w:tcPr>
-          <w:p>
-            <w:pPr>
-              <w:pStyle w:val="NoSpacing"/>
-              <w:widowControl w:val="false"/>
-              <w:suppressAutoHyphens w:val="true"/>
-              <w:spacing w:before="0" w:after="0"/>
-              <w:jc w:val="left"/>
-              <w:rPr>
-                <w:b/>
-                <w:b/>
-                <w:i w:val="false"/>
-                <w:i w:val="false"/>
-                <w:iCs w:val="false"/>
-                <w:u w:val="none"/>
-              </w:rPr>
-            </w:pPr>
-            <w:r>
-              <w:rPr>
-                <w:b/>
-                <w:i w:val="false"/>
-                <w:iCs w:val="false"/>
-                <w:u w:val="none"/>
-              </w:rPr>
-            </w:r>
-          </w:p>
-        </w:tc>
-        <w:tc>
-          <w:tcPr>
-            <w:tcW w:w="5592" w:type="dxa"/>
-            <w:tcBorders/>
+            <w:tcW w:w="1171" w:type="dxa"/>
+            <w:tcBorders>
+              <w:top w:val="single" w:sz="4" w:space="0" w:color="000000"/>
+              <w:left w:val="single" w:sz="4" w:space="0" w:color="000000"/>
+              <w:bottom w:val="single" w:sz="4" w:space="0" w:color="000000"/>
+              <w:right w:val="single" w:sz="4" w:space="0" w:color="000000"/>
+            </w:tcBorders>
+          </w:tcPr>
+          <w:p>
+            <w:pPr>
+              <w:pStyle w:val="NoSpacing"/>
+              <w:widowControl w:val="false"/>
+              <w:suppressAutoHyphens w:val="true"/>
+              <w:spacing w:before="0" w:after="0"/>
+              <w:jc w:val="left"/>
+              <w:rPr>
+                <w:b/>
+                <w:b/>
+                <w:i w:val="false"/>
+                <w:i w:val="false"/>
+                <w:iCs w:val="false"/>
+                <w:u w:val="none"/>
+              </w:rPr>
+            </w:pPr>
+            <w:r>
+              <w:rPr>
+                <w:b/>
+                <w:i w:val="false"/>
+                <w:iCs w:val="false"/>
+                <w:u w:val="none"/>
+              </w:rPr>
+            </w:r>
+          </w:p>
+        </w:tc>
+        <w:tc>
+          <w:tcPr>
+            <w:tcW w:w="5593" w:type="dxa"/>
+            <w:tcBorders>
+              <w:top w:val="single" w:sz="4" w:space="0" w:color="000000"/>
+              <w:left w:val="single" w:sz="4" w:space="0" w:color="000000"/>
+              <w:bottom w:val="single" w:sz="4" w:space="0" w:color="000000"/>
+              <w:right w:val="single" w:sz="4" w:space="0" w:color="000000"/>
+            </w:tcBorders>
           </w:tcPr>
           <w:p>
             <w:pPr>
@@ -1549,7 +1690,12 @@
         <w:tc>
           <w:tcPr>
             <w:tcW w:w="1664" w:type="dxa"/>
-            <w:tcBorders/>
+            <w:tcBorders>
+              <w:top w:val="single" w:sz="4" w:space="0" w:color="000000"/>
+              <w:left w:val="single" w:sz="4" w:space="0" w:color="000000"/>
+              <w:bottom w:val="single" w:sz="4" w:space="0" w:color="000000"/>
+              <w:right w:val="single" w:sz="4" w:space="0" w:color="000000"/>
+            </w:tcBorders>
           </w:tcPr>
           <w:p>
             <w:pPr>
@@ -1580,7 +1726,12 @@
         <w:tc>
           <w:tcPr>
             <w:tcW w:w="1812" w:type="dxa"/>
-            <w:tcBorders/>
+            <w:tcBorders>
+              <w:top w:val="single" w:sz="4" w:space="0" w:color="000000"/>
+              <w:left w:val="single" w:sz="4" w:space="0" w:color="000000"/>
+              <w:bottom w:val="single" w:sz="4" w:space="0" w:color="000000"/>
+              <w:right w:val="single" w:sz="4" w:space="0" w:color="000000"/>
+            </w:tcBorders>
           </w:tcPr>
           <w:p>
             <w:pPr>
@@ -1615,39 +1766,49 @@
         </w:trPr>
         <w:tc>
           <w:tcPr>
-            <w:tcW w:w="1172" w:type="dxa"/>
-            <w:tcBorders/>
-          </w:tcPr>
-          <w:p>
-            <w:pPr>
-              <w:pStyle w:val="NoSpacing"/>
-              <w:widowControl w:val="false"/>
-              <w:suppressAutoHyphens w:val="true"/>
-              <w:spacing w:before="0" w:after="0"/>
-              <w:jc w:val="left"/>
-              <w:rPr>
-                <w:b/>
-                <w:b/>
-                <w:i w:val="false"/>
-                <w:i w:val="false"/>
-                <w:iCs w:val="false"/>
-                <w:u w:val="none"/>
-              </w:rPr>
-            </w:pPr>
-            <w:r>
-              <w:rPr>
-                <w:b/>
-                <w:i w:val="false"/>
-                <w:iCs w:val="false"/>
-                <w:u w:val="none"/>
-              </w:rPr>
-            </w:r>
-          </w:p>
-        </w:tc>
-        <w:tc>
-          <w:tcPr>
-            <w:tcW w:w="5592" w:type="dxa"/>
-            <w:tcBorders/>
+            <w:tcW w:w="1171" w:type="dxa"/>
+            <w:tcBorders>
+              <w:top w:val="single" w:sz="4" w:space="0" w:color="000000"/>
+              <w:left w:val="single" w:sz="4" w:space="0" w:color="000000"/>
+              <w:bottom w:val="single" w:sz="4" w:space="0" w:color="000000"/>
+              <w:right w:val="single" w:sz="4" w:space="0" w:color="000000"/>
+            </w:tcBorders>
+          </w:tcPr>
+          <w:p>
+            <w:pPr>
+              <w:pStyle w:val="NoSpacing"/>
+              <w:widowControl w:val="false"/>
+              <w:suppressAutoHyphens w:val="true"/>
+              <w:spacing w:before="0" w:after="0"/>
+              <w:jc w:val="left"/>
+              <w:rPr>
+                <w:b/>
+                <w:b/>
+                <w:i w:val="false"/>
+                <w:i w:val="false"/>
+                <w:iCs w:val="false"/>
+                <w:u w:val="none"/>
+              </w:rPr>
+            </w:pPr>
+            <w:r>
+              <w:rPr>
+                <w:b/>
+                <w:i w:val="false"/>
+                <w:iCs w:val="false"/>
+                <w:u w:val="none"/>
+              </w:rPr>
+            </w:r>
+          </w:p>
+        </w:tc>
+        <w:tc>
+          <w:tcPr>
+            <w:tcW w:w="5593" w:type="dxa"/>
+            <w:tcBorders>
+              <w:top w:val="single" w:sz="4" w:space="0" w:color="000000"/>
+              <w:left w:val="single" w:sz="4" w:space="0" w:color="000000"/>
+              <w:bottom w:val="single" w:sz="4" w:space="0" w:color="000000"/>
+              <w:right w:val="single" w:sz="4" w:space="0" w:color="000000"/>
+            </w:tcBorders>
           </w:tcPr>
           <w:p>
             <w:pPr>
@@ -1678,7 +1839,12 @@
         <w:tc>
           <w:tcPr>
             <w:tcW w:w="1664" w:type="dxa"/>
-            <w:tcBorders/>
+            <w:tcBorders>
+              <w:top w:val="single" w:sz="4" w:space="0" w:color="000000"/>
+              <w:left w:val="single" w:sz="4" w:space="0" w:color="000000"/>
+              <w:bottom w:val="single" w:sz="4" w:space="0" w:color="000000"/>
+              <w:right w:val="single" w:sz="4" w:space="0" w:color="000000"/>
+            </w:tcBorders>
           </w:tcPr>
           <w:p>
             <w:pPr>
@@ -1709,7 +1875,12 @@
         <w:tc>
           <w:tcPr>
             <w:tcW w:w="1812" w:type="dxa"/>
-            <w:tcBorders/>
+            <w:tcBorders>
+              <w:top w:val="single" w:sz="4" w:space="0" w:color="000000"/>
+              <w:left w:val="single" w:sz="4" w:space="0" w:color="000000"/>
+              <w:bottom w:val="single" w:sz="4" w:space="0" w:color="000000"/>
+              <w:right w:val="single" w:sz="4" w:space="0" w:color="000000"/>
+            </w:tcBorders>
           </w:tcPr>
           <w:p>
             <w:pPr>
@@ -1744,39 +1915,49 @@
         </w:trPr>
         <w:tc>
           <w:tcPr>
-            <w:tcW w:w="1172" w:type="dxa"/>
-            <w:tcBorders/>
-          </w:tcPr>
-          <w:p>
-            <w:pPr>
-              <w:pStyle w:val="NoSpacing"/>
-              <w:widowControl w:val="false"/>
-              <w:suppressAutoHyphens w:val="true"/>
-              <w:spacing w:before="0" w:after="0"/>
-              <w:jc w:val="left"/>
-              <w:rPr>
-                <w:b/>
-                <w:b/>
-                <w:i w:val="false"/>
-                <w:i w:val="false"/>
-                <w:iCs w:val="false"/>
-                <w:u w:val="none"/>
-              </w:rPr>
-            </w:pPr>
-            <w:r>
-              <w:rPr>
-                <w:b/>
-                <w:i w:val="false"/>
-                <w:iCs w:val="false"/>
-                <w:u w:val="none"/>
-              </w:rPr>
-            </w:r>
-          </w:p>
-        </w:tc>
-        <w:tc>
-          <w:tcPr>
-            <w:tcW w:w="5592" w:type="dxa"/>
-            <w:tcBorders/>
+            <w:tcW w:w="1171" w:type="dxa"/>
+            <w:tcBorders>
+              <w:top w:val="single" w:sz="4" w:space="0" w:color="000000"/>
+              <w:left w:val="single" w:sz="4" w:space="0" w:color="000000"/>
+              <w:bottom w:val="single" w:sz="4" w:space="0" w:color="000000"/>
+              <w:right w:val="single" w:sz="4" w:space="0" w:color="000000"/>
+            </w:tcBorders>
+          </w:tcPr>
+          <w:p>
+            <w:pPr>
+              <w:pStyle w:val="NoSpacing"/>
+              <w:widowControl w:val="false"/>
+              <w:suppressAutoHyphens w:val="true"/>
+              <w:spacing w:before="0" w:after="0"/>
+              <w:jc w:val="left"/>
+              <w:rPr>
+                <w:b/>
+                <w:b/>
+                <w:i w:val="false"/>
+                <w:i w:val="false"/>
+                <w:iCs w:val="false"/>
+                <w:u w:val="none"/>
+              </w:rPr>
+            </w:pPr>
+            <w:r>
+              <w:rPr>
+                <w:b/>
+                <w:i w:val="false"/>
+                <w:iCs w:val="false"/>
+                <w:u w:val="none"/>
+              </w:rPr>
+            </w:r>
+          </w:p>
+        </w:tc>
+        <w:tc>
+          <w:tcPr>
+            <w:tcW w:w="5593" w:type="dxa"/>
+            <w:tcBorders>
+              <w:top w:val="single" w:sz="4" w:space="0" w:color="000000"/>
+              <w:left w:val="single" w:sz="4" w:space="0" w:color="000000"/>
+              <w:bottom w:val="single" w:sz="4" w:space="0" w:color="000000"/>
+              <w:right w:val="single" w:sz="4" w:space="0" w:color="000000"/>
+            </w:tcBorders>
           </w:tcPr>
           <w:p>
             <w:pPr>
@@ -1807,7 +1988,12 @@
         <w:tc>
           <w:tcPr>
             <w:tcW w:w="1664" w:type="dxa"/>
-            <w:tcBorders/>
+            <w:tcBorders>
+              <w:top w:val="single" w:sz="4" w:space="0" w:color="000000"/>
+              <w:left w:val="single" w:sz="4" w:space="0" w:color="000000"/>
+              <w:bottom w:val="single" w:sz="4" w:space="0" w:color="000000"/>
+              <w:right w:val="single" w:sz="4" w:space="0" w:color="000000"/>
+            </w:tcBorders>
           </w:tcPr>
           <w:p>
             <w:pPr>
@@ -1838,7 +2024,12 @@
         <w:tc>
           <w:tcPr>
             <w:tcW w:w="1812" w:type="dxa"/>
-            <w:tcBorders/>
+            <w:tcBorders>
+              <w:top w:val="single" w:sz="4" w:space="0" w:color="000000"/>
+              <w:left w:val="single" w:sz="4" w:space="0" w:color="000000"/>
+              <w:bottom w:val="single" w:sz="4" w:space="0" w:color="000000"/>
+              <w:right w:val="single" w:sz="4" w:space="0" w:color="000000"/>
+            </w:tcBorders>
           </w:tcPr>
           <w:p>
             <w:pPr>
@@ -1873,39 +2064,49 @@
         </w:trPr>
         <w:tc>
           <w:tcPr>
-            <w:tcW w:w="1172" w:type="dxa"/>
-            <w:tcBorders/>
-          </w:tcPr>
-          <w:p>
-            <w:pPr>
-              <w:pStyle w:val="NoSpacing"/>
-              <w:widowControl w:val="false"/>
-              <w:suppressAutoHyphens w:val="true"/>
-              <w:spacing w:before="0" w:after="0"/>
-              <w:jc w:val="left"/>
-              <w:rPr>
-                <w:b/>
-                <w:b/>
-                <w:i w:val="false"/>
-                <w:i w:val="false"/>
-                <w:iCs w:val="false"/>
-                <w:u w:val="none"/>
-              </w:rPr>
-            </w:pPr>
-            <w:r>
-              <w:rPr>
-                <w:b/>
-                <w:i w:val="false"/>
-                <w:iCs w:val="false"/>
-                <w:u w:val="none"/>
-              </w:rPr>
-            </w:r>
-          </w:p>
-        </w:tc>
-        <w:tc>
-          <w:tcPr>
-            <w:tcW w:w="5592" w:type="dxa"/>
-            <w:tcBorders/>
+            <w:tcW w:w="1171" w:type="dxa"/>
+            <w:tcBorders>
+              <w:top w:val="single" w:sz="4" w:space="0" w:color="000000"/>
+              <w:left w:val="single" w:sz="4" w:space="0" w:color="000000"/>
+              <w:bottom w:val="single" w:sz="4" w:space="0" w:color="000000"/>
+              <w:right w:val="single" w:sz="4" w:space="0" w:color="000000"/>
+            </w:tcBorders>
+          </w:tcPr>
+          <w:p>
+            <w:pPr>
+              <w:pStyle w:val="NoSpacing"/>
+              <w:widowControl w:val="false"/>
+              <w:suppressAutoHyphens w:val="true"/>
+              <w:spacing w:before="0" w:after="0"/>
+              <w:jc w:val="left"/>
+              <w:rPr>
+                <w:b/>
+                <w:b/>
+                <w:i w:val="false"/>
+                <w:i w:val="false"/>
+                <w:iCs w:val="false"/>
+                <w:u w:val="none"/>
+              </w:rPr>
+            </w:pPr>
+            <w:r>
+              <w:rPr>
+                <w:b/>
+                <w:i w:val="false"/>
+                <w:iCs w:val="false"/>
+                <w:u w:val="none"/>
+              </w:rPr>
+            </w:r>
+          </w:p>
+        </w:tc>
+        <w:tc>
+          <w:tcPr>
+            <w:tcW w:w="5593" w:type="dxa"/>
+            <w:tcBorders>
+              <w:top w:val="single" w:sz="4" w:space="0" w:color="000000"/>
+              <w:left w:val="single" w:sz="4" w:space="0" w:color="000000"/>
+              <w:bottom w:val="single" w:sz="4" w:space="0" w:color="000000"/>
+              <w:right w:val="single" w:sz="4" w:space="0" w:color="000000"/>
+            </w:tcBorders>
           </w:tcPr>
           <w:p>
             <w:pPr>
@@ -1936,7 +2137,12 @@
         <w:tc>
           <w:tcPr>
             <w:tcW w:w="1664" w:type="dxa"/>
-            <w:tcBorders/>
+            <w:tcBorders>
+              <w:top w:val="single" w:sz="4" w:space="0" w:color="000000"/>
+              <w:left w:val="single" w:sz="4" w:space="0" w:color="000000"/>
+              <w:bottom w:val="single" w:sz="4" w:space="0" w:color="000000"/>
+              <w:right w:val="single" w:sz="4" w:space="0" w:color="000000"/>
+            </w:tcBorders>
           </w:tcPr>
           <w:p>
             <w:pPr>
@@ -1967,7 +2173,12 @@
         <w:tc>
           <w:tcPr>
             <w:tcW w:w="1812" w:type="dxa"/>
-            <w:tcBorders/>
+            <w:tcBorders>
+              <w:top w:val="single" w:sz="4" w:space="0" w:color="000000"/>
+              <w:left w:val="single" w:sz="4" w:space="0" w:color="000000"/>
+              <w:bottom w:val="single" w:sz="4" w:space="0" w:color="000000"/>
+              <w:right w:val="single" w:sz="4" w:space="0" w:color="000000"/>
+            </w:tcBorders>
           </w:tcPr>
           <w:p>
             <w:pPr>
@@ -2002,42 +2213,46 @@
         </w:trPr>
         <w:tc>
           <w:tcPr>
-            <w:tcW w:w="1172" w:type="dxa"/>
-            <w:tcBorders>
-              <w:top w:val="nil"/>
-            </w:tcBorders>
-          </w:tcPr>
-          <w:p>
-            <w:pPr>
-              <w:pStyle w:val="NoSpacing"/>
-              <w:widowControl w:val="false"/>
-              <w:suppressAutoHyphens w:val="true"/>
-              <w:spacing w:before="0" w:after="0"/>
-              <w:jc w:val="left"/>
-              <w:rPr>
-                <w:b/>
-                <w:b/>
-                <w:i w:val="false"/>
-                <w:i w:val="false"/>
-                <w:iCs w:val="false"/>
-                <w:u w:val="none"/>
-              </w:rPr>
-            </w:pPr>
-            <w:r>
-              <w:rPr>
-                <w:b/>
-                <w:i w:val="false"/>
-                <w:iCs w:val="false"/>
-                <w:u w:val="none"/>
-              </w:rPr>
-            </w:r>
-          </w:p>
-        </w:tc>
-        <w:tc>
-          <w:tcPr>
-            <w:tcW w:w="5592" w:type="dxa"/>
-            <w:tcBorders>
-              <w:top w:val="nil"/>
+            <w:tcW w:w="1171" w:type="dxa"/>
+            <w:tcBorders>
+              <w:left w:val="single" w:sz="4" w:space="0" w:color="000000"/>
+              <w:bottom w:val="single" w:sz="4" w:space="0" w:color="000000"/>
+              <w:right w:val="single" w:sz="4" w:space="0" w:color="000000"/>
+            </w:tcBorders>
+          </w:tcPr>
+          <w:p>
+            <w:pPr>
+              <w:pStyle w:val="NoSpacing"/>
+              <w:widowControl w:val="false"/>
+              <w:suppressAutoHyphens w:val="true"/>
+              <w:spacing w:before="0" w:after="0"/>
+              <w:jc w:val="left"/>
+              <w:rPr>
+                <w:b/>
+                <w:b/>
+                <w:i w:val="false"/>
+                <w:i w:val="false"/>
+                <w:iCs w:val="false"/>
+                <w:u w:val="none"/>
+              </w:rPr>
+            </w:pPr>
+            <w:r>
+              <w:rPr>
+                <w:b/>
+                <w:i w:val="false"/>
+                <w:iCs w:val="false"/>
+                <w:u w:val="none"/>
+              </w:rPr>
+            </w:r>
+          </w:p>
+        </w:tc>
+        <w:tc>
+          <w:tcPr>
+            <w:tcW w:w="5593" w:type="dxa"/>
+            <w:tcBorders>
+              <w:left w:val="single" w:sz="4" w:space="0" w:color="000000"/>
+              <w:bottom w:val="single" w:sz="4" w:space="0" w:color="000000"/>
+              <w:right w:val="single" w:sz="4" w:space="0" w:color="000000"/>
             </w:tcBorders>
           </w:tcPr>
           <w:p>
@@ -2070,7 +2285,9 @@
           <w:tcPr>
             <w:tcW w:w="1664" w:type="dxa"/>
             <w:tcBorders>
-              <w:top w:val="nil"/>
+              <w:left w:val="single" w:sz="4" w:space="0" w:color="000000"/>
+              <w:bottom w:val="single" w:sz="4" w:space="0" w:color="000000"/>
+              <w:right w:val="single" w:sz="4" w:space="0" w:color="000000"/>
             </w:tcBorders>
           </w:tcPr>
           <w:p>
@@ -2103,7 +2320,9 @@
           <w:tcPr>
             <w:tcW w:w="1812" w:type="dxa"/>
             <w:tcBorders>
-              <w:top w:val="nil"/>
+              <w:left w:val="single" w:sz="4" w:space="0" w:color="000000"/>
+              <w:bottom w:val="single" w:sz="4" w:space="0" w:color="000000"/>
+              <w:right w:val="single" w:sz="4" w:space="0" w:color="000000"/>
             </w:tcBorders>
           </w:tcPr>
           <w:p>
@@ -2188,7 +2407,7 @@
   <w:docDefaults>
     <w:rPrDefault>
       <w:rPr>
-        <w:rFonts w:ascii="Calibri" w:hAnsi="Calibri" w:eastAsia="Calibri" w:cs="" w:asciiTheme="minorHAnsi" w:cstheme="minorBidi" w:eastAsiaTheme="minorHAnsi" w:hAnsiTheme="minorHAnsi"/>
+        <w:rFonts w:ascii="Calibri" w:hAnsi="Calibri" w:eastAsia="Calibri" w:cs="Tahoma"/>
         <w:sz w:val="22"/>
         <w:szCs w:val="22"/>
         <w:lang w:val="fr-FR" w:eastAsia="en-US" w:bidi="ar-SA"/>
@@ -2200,158 +2419,19 @@
       </w:pPr>
     </w:pPrDefault>
   </w:docDefaults>
-  <w:latentStyles w:defLockedState="0" w:defUIPriority="99" w:defSemiHidden="1" w:defUnhideWhenUsed="1" w:defQFormat="0" w:count="267">
-    <w:lsdException w:name="Normal" w:uiPriority="0" w:semiHidden="0" w:unhideWhenUsed="0" w:qFormat="1"/>
-    <w:lsdException w:name="heading 1" w:uiPriority="9" w:semiHidden="0" w:unhideWhenUsed="0" w:qFormat="1"/>
-    <w:lsdException w:name="heading 2" w:uiPriority="9" w:qFormat="1"/>
-    <w:lsdException w:name="heading 3" w:uiPriority="9" w:qFormat="1"/>
-    <w:lsdException w:name="heading 4" w:uiPriority="9" w:qFormat="1"/>
-    <w:lsdException w:name="heading 5" w:uiPriority="9" w:qFormat="1"/>
-    <w:lsdException w:name="heading 6" w:uiPriority="9" w:qFormat="1"/>
-    <w:lsdException w:name="heading 7" w:uiPriority="9" w:qFormat="1"/>
-    <w:lsdException w:name="heading 8" w:uiPriority="9" w:qFormat="1"/>
-    <w:lsdException w:name="heading 9" w:uiPriority="9" w:qFormat="1"/>
-    <w:lsdException w:name="toc 1" w:uiPriority="39"/>
-    <w:lsdException w:name="toc 2" w:uiPriority="39"/>
-    <w:lsdException w:name="toc 3" w:uiPriority="39"/>
-    <w:lsdException w:name="toc 4" w:uiPriority="39"/>
-    <w:lsdException w:name="toc 5" w:uiPriority="39"/>
-    <w:lsdException w:name="toc 6" w:uiPriority="39"/>
-    <w:lsdException w:name="toc 7" w:uiPriority="39"/>
-    <w:lsdException w:name="toc 8" w:uiPriority="39"/>
-    <w:lsdException w:name="toc 9" w:uiPriority="39"/>
-    <w:lsdException w:name="caption" w:uiPriority="35" w:qFormat="1"/>
-    <w:lsdException w:name="Title" w:uiPriority="10" w:semiHidden="0" w:unhideWhenUsed="0" w:qFormat="1"/>
-    <w:lsdException w:name="Default Paragraph Font" w:uiPriority="1"/>
-    <w:lsdException w:name="Subtitle" w:uiPriority="11" w:semiHidden="0" w:unhideWhenUsed="0" w:qFormat="1"/>
-    <w:lsdException w:name="Strong" w:uiPriority="22" w:semiHidden="0" w:unhideWhenUsed="0" w:qFormat="1"/>
-    <w:lsdException w:name="Emphasis" w:uiPriority="20" w:semiHidden="0" w:unhideWhenUsed="0" w:qFormat="1"/>
-    <w:lsdException w:name="Table Grid" w:uiPriority="59" w:semiHidden="0" w:unhideWhenUsed="0"/>
-    <w:lsdException w:name="Placeholder Text" w:unhideWhenUsed="0"/>
-    <w:lsdException w:name="No Spacing" w:uiPriority="1" w:semiHidden="0" w:unhideWhenUsed="0" w:qFormat="1"/>
-    <w:lsdException w:name="Light Shading" w:uiPriority="60" w:semiHidden="0" w:unhideWhenUsed="0"/>
-    <w:lsdException w:name="Light List" w:uiPriority="61" w:semiHidden="0" w:unhideWhenUsed="0"/>
-    <w:lsdException w:name="Light Grid" w:uiPriority="62" w:semiHidden="0" w:unhideWhenUsed="0"/>
-    <w:lsdException w:name="Medium Shading 1" w:uiPriority="63" w:semiHidden="0" w:unhideWhenUsed="0"/>
-    <w:lsdException w:name="Medium Shading 2" w:uiPriority="64" w:semiHidden="0" w:unhideWhenUsed="0"/>
-    <w:lsdException w:name="Medium List 1" w:uiPriority="65" w:semiHidden="0" w:unhideWhenUsed="0"/>
-    <w:lsdException w:name="Medium List 2" w:uiPriority="66" w:semiHidden="0" w:unhideWhenUsed="0"/>
-    <w:lsdException w:name="Medium Grid 1" w:uiPriority="67" w:semiHidden="0" w:unhideWhenUsed="0"/>
-    <w:lsdException w:name="Medium Grid 2" w:uiPriority="68" w:semiHidden="0" w:unhideWhenUsed="0"/>
-    <w:lsdException w:name="Medium Grid 3" w:uiPriority="69" w:semiHidden="0" w:unhideWhenUsed="0"/>
-    <w:lsdException w:name="Dark List" w:uiPriority="70" w:semiHidden="0" w:unhideWhenUsed="0"/>
-    <w:lsdException w:name="Colorful Shading" w:uiPriority="71" w:semiHidden="0" w:unhideWhenUsed="0"/>
-    <w:lsdException w:name="Colorful List" w:uiPriority="72" w:semiHidden="0" w:unhideWhenUsed="0"/>
-    <w:lsdException w:name="Colorful Grid" w:uiPriority="73" w:semiHidden="0" w:unhideWhenUsed="0"/>
-    <w:lsdException w:name="Light Shading Accent 1" w:uiPriority="60" w:semiHidden="0" w:unhideWhenUsed="0"/>
-    <w:lsdException w:name="Light List Accent 1" w:uiPriority="61" w:semiHidden="0" w:unhideWhenUsed="0"/>
-    <w:lsdException w:name="Light Grid Accent 1" w:uiPriority="62" w:semiHidden="0" w:unhideWhenUsed="0"/>
-    <w:lsdException w:name="Medium Shading 1 Accent 1" w:uiPriority="63" w:semiHidden="0" w:unhideWhenUsed="0"/>
-    <w:lsdException w:name="Medium Shading 2 Accent 1" w:uiPriority="64" w:semiHidden="0" w:unhideWhenUsed="0"/>
-    <w:lsdException w:name="Medium List 1 Accent 1" w:uiPriority="65" w:semiHidden="0" w:unhideWhenUsed="0"/>
-    <w:lsdException w:name="Revision" w:unhideWhenUsed="0"/>
-    <w:lsdException w:name="List Paragraph" w:uiPriority="34" w:semiHidden="0" w:unhideWhenUsed="0" w:qFormat="1"/>
-    <w:lsdException w:name="Quote" w:uiPriority="29" w:semiHidden="0" w:unhideWhenUsed="0" w:qFormat="1"/>
-    <w:lsdException w:name="Intense Quote" w:uiPriority="30" w:semiHidden="0" w:unhideWhenUsed="0" w:qFormat="1"/>
-    <w:lsdException w:name="Medium List 2 Accent 1" w:uiPriority="66" w:semiHidden="0" w:unhideWhenUsed="0"/>
-    <w:lsdException w:name="Medium Grid 1 Accent 1" w:uiPriority="67" w:semiHidden="0" w:unhideWhenUsed="0"/>
-    <w:lsdException w:name="Medium Grid 2 Accent 1" w:uiPriority="68" w:semiHidden="0" w:unhideWhenUsed="0"/>
-    <w:lsdException w:name="Medium Grid 3 Accent 1" w:uiPriority="69" w:semiHidden="0" w:unhideWhenUsed="0"/>
-    <w:lsdException w:name="Dark List Accent 1" w:uiPriority="70" w:semiHidden="0" w:unhideWhenUsed="0"/>
-    <w:lsdException w:name="Colorful Shading Accent 1" w:uiPriority="71" w:semiHidden="0" w:unhideWhenUsed="0"/>
-    <w:lsdException w:name="Colorful List Accent 1" w:uiPriority="72" w:semiHidden="0" w:unhideWhenUsed="0"/>
-    <w:lsdException w:name="Colorful Grid Accent 1" w:uiPriority="73" w:semiHidden="0" w:unhideWhenUsed="0"/>
-    <w:lsdException w:name="Light Shading Accent 2" w:uiPriority="60" w:semiHidden="0" w:unhideWhenUsed="0"/>
-    <w:lsdException w:name="Light List Accent 2" w:uiPriority="61" w:semiHidden="0" w:unhideWhenUsed="0"/>
-    <w:lsdException w:name="Light Grid Accent 2" w:uiPriority="62" w:semiHidden="0" w:unhideWhenUsed="0"/>
-    <w:lsdException w:name="Medium Shading 1 Accent 2" w:uiPriority="63" w:semiHidden="0" w:unhideWhenUsed="0"/>
-    <w:lsdException w:name="Medium Shading 2 Accent 2" w:uiPriority="64" w:semiHidden="0" w:unhideWhenUsed="0"/>
-    <w:lsdException w:name="Medium List 1 Accent 2" w:uiPriority="65" w:semiHidden="0" w:unhideWhenUsed="0"/>
-    <w:lsdException w:name="Medium List 2 Accent 2" w:uiPriority="66" w:semiHidden="0" w:unhideWhenUsed="0"/>
-    <w:lsdException w:name="Medium Grid 1 Accent 2" w:uiPriority="67" w:semiHidden="0" w:unhideWhenUsed="0"/>
-    <w:lsdException w:name="Medium Grid 2 Accent 2" w:uiPriority="68" w:semiHidden="0" w:unhideWhenUsed="0"/>
-    <w:lsdException w:name="Medium Grid 3 Accent 2" w:uiPriority="69" w:semiHidden="0" w:unhideWhenUsed="0"/>
-    <w:lsdException w:name="Dark List Accent 2" w:uiPriority="70" w:semiHidden="0" w:unhideWhenUsed="0"/>
-    <w:lsdException w:name="Colorful Shading Accent 2" w:uiPriority="71" w:semiHidden="0" w:unhideWhenUsed="0"/>
-    <w:lsdException w:name="Colorful List Accent 2" w:uiPriority="72" w:semiHidden="0" w:unhideWhenUsed="0"/>
-    <w:lsdException w:name="Colorful Grid Accent 2" w:uiPriority="73" w:semiHidden="0" w:unhideWhenUsed="0"/>
-    <w:lsdException w:name="Light Shading Accent 3" w:uiPriority="60" w:semiHidden="0" w:unhideWhenUsed="0"/>
-    <w:lsdException w:name="Light List Accent 3" w:uiPriority="61" w:semiHidden="0" w:unhideWhenUsed="0"/>
-    <w:lsdException w:name="Light Grid Accent 3" w:uiPriority="62" w:semiHidden="0" w:unhideWhenUsed="0"/>
-    <w:lsdException w:name="Medium Shading 1 Accent 3" w:uiPriority="63" w:semiHidden="0" w:unhideWhenUsed="0"/>
-    <w:lsdException w:name="Medium Shading 2 Accent 3" w:uiPriority="64" w:semiHidden="0" w:unhideWhenUsed="0"/>
-    <w:lsdException w:name="Medium List 1 Accent 3" w:uiPriority="65" w:semiHidden="0" w:unhideWhenUsed="0"/>
-    <w:lsdException w:name="Medium List 2 Accent 3" w:uiPriority="66" w:semiHidden="0" w:unhideWhenUsed="0"/>
-    <w:lsdException w:name="Medium Grid 1 Accent 3" w:uiPriority="67" w:semiHidden="0" w:unhideWhenUsed="0"/>
-    <w:lsdException w:name="Medium Grid 2 Accent 3" w:uiPriority="68" w:semiHidden="0" w:unhideWhenUsed="0"/>
-    <w:lsdException w:name="Medium Grid 3 Accent 3" w:uiPriority="69" w:semiHidden="0" w:unhideWhenUsed="0"/>
-    <w:lsdException w:name="Dark List Accent 3" w:uiPriority="70" w:semiHidden="0" w:unhideWhenUsed="0"/>
-    <w:lsdException w:name="Colorful Shading Accent 3" w:uiPriority="71" w:semiHidden="0" w:unhideWhenUsed="0"/>
-    <w:lsdException w:name="Colorful List Accent 3" w:uiPriority="72" w:semiHidden="0" w:unhideWhenUsed="0"/>
-    <w:lsdException w:name="Colorful Grid Accent 3" w:uiPriority="73" w:semiHidden="0" w:unhideWhenUsed="0"/>
-    <w:lsdException w:name="Light Shading Accent 4" w:uiPriority="60" w:semiHidden="0" w:unhideWhenUsed="0"/>
-    <w:lsdException w:name="Light List Accent 4" w:uiPriority="61" w:semiHidden="0" w:unhideWhenUsed="0"/>
-    <w:lsdException w:name="Light Grid Accent 4" w:uiPriority="62" w:semiHidden="0" w:unhideWhenUsed="0"/>
-    <w:lsdException w:name="Medium Shading 1 Accent 4" w:uiPriority="63" w:semiHidden="0" w:unhideWhenUsed="0"/>
-    <w:lsdException w:name="Medium Shading 2 Accent 4" w:uiPriority="64" w:semiHidden="0" w:unhideWhenUsed="0"/>
-    <w:lsdException w:name="Medium List 1 Accent 4" w:uiPriority="65" w:semiHidden="0" w:unhideWhenUsed="0"/>
-    <w:lsdException w:name="Medium List 2 Accent 4" w:uiPriority="66" w:semiHidden="0" w:unhideWhenUsed="0"/>
-    <w:lsdException w:name="Medium Grid 1 Accent 4" w:uiPriority="67" w:semiHidden="0" w:unhideWhenUsed="0"/>
-    <w:lsdException w:name="Medium Grid 2 Accent 4" w:uiPriority="68" w:semiHidden="0" w:unhideWhenUsed="0"/>
-    <w:lsdException w:name="Medium Grid 3 Accent 4" w:uiPriority="69" w:semiHidden="0" w:unhideWhenUsed="0"/>
-    <w:lsdException w:name="Dark List Accent 4" w:uiPriority="70" w:semiHidden="0" w:unhideWhenUsed="0"/>
-    <w:lsdException w:name="Colorful Shading Accent 4" w:uiPriority="71" w:semiHidden="0" w:unhideWhenUsed="0"/>
-    <w:lsdException w:name="Colorful List Accent 4" w:uiPriority="72" w:semiHidden="0" w:unhideWhenUsed="0"/>
-    <w:lsdException w:name="Colorful Grid Accent 4" w:uiPriority="73" w:semiHidden="0" w:unhideWhenUsed="0"/>
-    <w:lsdException w:name="Light Shading Accent 5" w:uiPriority="60" w:semiHidden="0" w:unhideWhenUsed="0"/>
-    <w:lsdException w:name="Light List Accent 5" w:uiPriority="61" w:semiHidden="0" w:unhideWhenUsed="0"/>
-    <w:lsdException w:name="Light Grid Accent 5" w:uiPriority="62" w:semiHidden="0" w:unhideWhenUsed="0"/>
-    <w:lsdException w:name="Medium Shading 1 Accent 5" w:uiPriority="63" w:semiHidden="0" w:unhideWhenUsed="0"/>
-    <w:lsdException w:name="Medium Shading 2 Accent 5" w:uiPriority="64" w:semiHidden="0" w:unhideWhenUsed="0"/>
-    <w:lsdException w:name="Medium List 1 Accent 5" w:uiPriority="65" w:semiHidden="0" w:unhideWhenUsed="0"/>
-    <w:lsdException w:name="Medium List 2 Accent 5" w:uiPriority="66" w:semiHidden="0" w:unhideWhenUsed="0"/>
-    <w:lsdException w:name="Medium Grid 1 Accent 5" w:uiPriority="67" w:semiHidden="0" w:unhideWhenUsed="0"/>
-    <w:lsdException w:name="Medium Grid 2 Accent 5" w:uiPriority="68" w:semiHidden="0" w:unhideWhenUsed="0"/>
-    <w:lsdException w:name="Medium Grid 3 Accent 5" w:uiPriority="69" w:semiHidden="0" w:unhideWhenUsed="0"/>
-    <w:lsdException w:name="Dark List Accent 5" w:uiPriority="70" w:semiHidden="0" w:unhideWhenUsed="0"/>
-    <w:lsdException w:name="Colorful Shading Accent 5" w:uiPriority="71" w:semiHidden="0" w:unhideWhenUsed="0"/>
-    <w:lsdException w:name="Colorful List Accent 5" w:uiPriority="72" w:semiHidden="0" w:unhideWhenUsed="0"/>
-    <w:lsdException w:name="Colorful Grid Accent 5" w:uiPriority="73" w:semiHidden="0" w:unhideWhenUsed="0"/>
-    <w:lsdException w:name="Light Shading Accent 6" w:uiPriority="60" w:semiHidden="0" w:unhideWhenUsed="0"/>
-    <w:lsdException w:name="Light List Accent 6" w:uiPriority="61" w:semiHidden="0" w:unhideWhenUsed="0"/>
-    <w:lsdException w:name="Light Grid Accent 6" w:uiPriority="62" w:semiHidden="0" w:unhideWhenUsed="0"/>
-    <w:lsdException w:name="Medium Shading 1 Accent 6" w:uiPriority="63" w:semiHidden="0" w:unhideWhenUsed="0"/>
-    <w:lsdException w:name="Medium Shading 2 Accent 6" w:uiPriority="64" w:semiHidden="0" w:unhideWhenUsed="0"/>
-    <w:lsdException w:name="Medium List 1 Accent 6" w:uiPriority="65" w:semiHidden="0" w:unhideWhenUsed="0"/>
-    <w:lsdException w:name="Medium List 2 Accent 6" w:uiPriority="66" w:semiHidden="0" w:unhideWhenUsed="0"/>
-    <w:lsdException w:name="Medium Grid 1 Accent 6" w:uiPriority="67" w:semiHidden="0" w:unhideWhenUsed="0"/>
-    <w:lsdException w:name="Medium Grid 2 Accent 6" w:uiPriority="68" w:semiHidden="0" w:unhideWhenUsed="0"/>
-    <w:lsdException w:name="Medium Grid 3 Accent 6" w:uiPriority="69" w:semiHidden="0" w:unhideWhenUsed="0"/>
-    <w:lsdException w:name="Dark List Accent 6" w:uiPriority="70" w:semiHidden="0" w:unhideWhenUsed="0"/>
-    <w:lsdException w:name="Colorful Shading Accent 6" w:uiPriority="71" w:semiHidden="0" w:unhideWhenUsed="0"/>
-    <w:lsdException w:name="Colorful List Accent 6" w:uiPriority="72" w:semiHidden="0" w:unhideWhenUsed="0"/>
-    <w:lsdException w:name="Colorful Grid Accent 6" w:uiPriority="73" w:semiHidden="0" w:unhideWhenUsed="0"/>
-    <w:lsdException w:name="Subtle Emphasis" w:uiPriority="19" w:semiHidden="0" w:unhideWhenUsed="0" w:qFormat="1"/>
-    <w:lsdException w:name="Intense Emphasis" w:uiPriority="21" w:semiHidden="0" w:unhideWhenUsed="0" w:qFormat="1"/>
-    <w:lsdException w:name="Subtle Reference" w:uiPriority="31" w:semiHidden="0" w:unhideWhenUsed="0" w:qFormat="1"/>
-    <w:lsdException w:name="Intense Reference" w:uiPriority="32" w:semiHidden="0" w:unhideWhenUsed="0" w:qFormat="1"/>
-    <w:lsdException w:name="Book Title" w:uiPriority="33" w:semiHidden="0" w:unhideWhenUsed="0" w:qFormat="1"/>
-    <w:lsdException w:name="Bibliography" w:uiPriority="37"/>
-    <w:lsdException w:name="TOC Heading" w:uiPriority="39" w:qFormat="1"/>
-  </w:latentStyles>
-  <w:style w:type="paragraph" w:styleId="Normal" w:default="1">
+  <w:style w:type="paragraph" w:styleId="Normal">
     <w:name w:val="Normal"/>
     <w:qFormat/>
-    <w:rsid w:val="00656f91"/>
     <w:pPr>
       <w:widowControl/>
       <w:suppressAutoHyphens w:val="true"/>
+      <w:overflowPunct w:val="false"/>
       <w:bidi w:val="0"/>
       <w:spacing w:lineRule="auto" w:line="276" w:before="0" w:after="200"/>
       <w:jc w:val="left"/>
     </w:pPr>
     <w:rPr>
-      <w:rFonts w:ascii="Calibri" w:hAnsi="Calibri" w:eastAsia="Calibri" w:cs="" w:asciiTheme="minorHAnsi" w:cstheme="minorBidi" w:eastAsiaTheme="minorHAnsi" w:hAnsiTheme="minorHAnsi"/>
+      <w:rFonts w:ascii="Calibri" w:hAnsi="Calibri" w:eastAsia="Calibri" w:cs="Tahoma"/>
       <w:color w:val="auto"/>
       <w:kern w:val="0"/>
       <w:sz w:val="22"/>
@@ -2359,11 +2439,8 @@
       <w:lang w:val="fr-FR" w:eastAsia="en-US" w:bidi="ar-SA"/>
     </w:rPr>
   </w:style>
-  <w:style w:type="character" w:styleId="DefaultParagraphFont" w:default="1">
+  <w:style w:type="character" w:styleId="DefaultParagraphFont">
     <w:name w:val="Default Paragraph Font"/>
-    <w:uiPriority w:val="1"/>
-    <w:semiHidden/>
-    <w:unhideWhenUsed/>
     <w:qFormat/>
     <w:rPr/>
   </w:style>
@@ -2436,30 +2513,27 @@
   <w:style w:type="paragraph" w:styleId="ListParagraph">
     <w:name w:val="List Paragraph"/>
     <w:basedOn w:val="Normal"/>
-    <w:uiPriority w:val="34"/>
     <w:qFormat/>
-    <w:rsid w:val="003a5536"/>
     <w:pPr>
       <w:spacing w:before="0" w:after="200"/>
-      <w:ind w:left="720" w:hanging="0"/>
+      <w:ind w:left="720" w:right="0" w:hanging="0"/>
       <w:contextualSpacing/>
     </w:pPr>
     <w:rPr/>
   </w:style>
   <w:style w:type="paragraph" w:styleId="NoSpacing">
     <w:name w:val="No Spacing"/>
-    <w:uiPriority w:val="1"/>
     <w:qFormat/>
-    <w:rsid w:val="002c5938"/>
     <w:pPr>
       <w:widowControl/>
       <w:suppressAutoHyphens w:val="true"/>
+      <w:overflowPunct w:val="false"/>
       <w:bidi w:val="0"/>
       <w:spacing w:lineRule="auto" w:line="240" w:before="0" w:after="0"/>
       <w:jc w:val="left"/>
     </w:pPr>
     <w:rPr>
-      <w:rFonts w:ascii="Calibri" w:hAnsi="Calibri" w:eastAsia="Calibri" w:cs="" w:asciiTheme="minorHAnsi" w:cstheme="minorBidi" w:eastAsiaTheme="minorHAnsi" w:hAnsiTheme="minorHAnsi"/>
+      <w:rFonts w:ascii="Calibri" w:hAnsi="Calibri" w:eastAsia="Calibri" w:cs="Tahoma"/>
       <w:color w:val="auto"/>
       <w:kern w:val="0"/>
       <w:sz w:val="22"/>
@@ -2467,335 +2541,19 @@
       <w:lang w:val="fr-FR" w:eastAsia="en-US" w:bidi="ar-SA"/>
     </w:rPr>
   </w:style>
-  <w:style w:type="numbering" w:styleId="NoList" w:default="1">
+  <w:style w:type="paragraph" w:styleId="Contenudetableau">
+    <w:name w:val="Contenu de tableau"/>
+    <w:basedOn w:val="Normal"/>
+    <w:qFormat/>
+    <w:pPr>
+      <w:widowControl w:val="false"/>
+      <w:suppressLineNumbers/>
+    </w:pPr>
+    <w:rPr/>
+  </w:style>
+  <w:style w:type="numbering" w:styleId="NoList">
     <w:name w:val="No List"/>
-    <w:uiPriority w:val="99"/>
-    <w:semiHidden/>
-    <w:unhideWhenUsed/>
     <w:qFormat/>
   </w:style>
-  <w:style w:type="table" w:default="1" w:styleId="TableauNormal">
-    <w:name w:val="Normal Table"/>
-    <w:uiPriority w:val="99"/>
-    <w:semiHidden/>
-    <w:unhideWhenUsed/>
-    <w:qFormat/>
-    <w:tblPr>
-      <w:tblCellMar>
-        <w:top w:w="0" w:type="dxa"/>
-        <w:left w:w="108" w:type="dxa"/>
-        <w:bottom w:w="0" w:type="dxa"/>
-        <w:right w:w="108" w:type="dxa"/>
-      </w:tblCellMar>
-    </w:tblPr>
-  </w:style>
-  <w:style w:type="table" w:styleId="Grilledutableau">
-    <w:name w:val="Table Grid"/>
-    <w:basedOn w:val="TableauNormal"/>
-    <w:uiPriority w:val="59"/>
-    <w:rsid w:val="007b6422"/>
-    <w:pPr>
-      <w:spacing w:after="0" w:line="240" w:lineRule="auto"/>
-    </w:pPr>
-    <w:tblPr>
-      <w:tblBorders>
-        <w:top w:val="single" w:color="000000" w:themeColor="text1" w:sz="4" w:space="0"/>
-        <w:left w:val="single" w:color="000000" w:themeColor="text1" w:sz="4" w:space="0"/>
-        <w:bottom w:val="single" w:color="000000" w:themeColor="text1" w:sz="4" w:space="0"/>
-        <w:right w:val="single" w:color="000000" w:themeColor="text1" w:sz="4" w:space="0"/>
-        <w:insideH w:val="single" w:color="000000" w:themeColor="text1" w:sz="4" w:space="0"/>
-        <w:insideV w:val="single" w:color="000000" w:themeColor="text1" w:sz="4" w:space="0"/>
-      </w:tblBorders>
-      <w:tblCellMar>
-        <w:top w:w="0" w:type="dxa"/>
-        <w:left w:w="108" w:type="dxa"/>
-        <w:bottom w:w="0" w:type="dxa"/>
-        <w:right w:w="108" w:type="dxa"/>
-      </w:tblCellMar>
-    </w:tblPr>
-  </w:style>
 </w:styles>
-</file>
-
-<file path=word/theme/theme1.xml><?xml version="1.0" encoding="utf-8"?>
-<a:theme xmlns:a="http://schemas.openxmlformats.org/drawingml/2006/main" name="Thème Office">
-  <a:themeElements>
-    <a:clrScheme name="Office">
-      <a:dk1>
-        <a:sysClr val="windowText" lastClr="000000"/>
-      </a:dk1>
-      <a:lt1>
-        <a:sysClr val="window" lastClr="FFFFFF"/>
-      </a:lt1>
-      <a:dk2>
-        <a:srgbClr val="1F497D"/>
-      </a:dk2>
-      <a:lt2>
-        <a:srgbClr val="EEECE1"/>
-      </a:lt2>
-      <a:accent1>
-        <a:srgbClr val="4F81BD"/>
-      </a:accent1>
-      <a:accent2>
-        <a:srgbClr val="C0504D"/>
-      </a:accent2>
-      <a:accent3>
-        <a:srgbClr val="9BBB59"/>
-      </a:accent3>
-      <a:accent4>
-        <a:srgbClr val="8064A2"/>
-      </a:accent4>
-      <a:accent5>
-        <a:srgbClr val="4BACC6"/>
-      </a:accent5>
-      <a:accent6>
-        <a:srgbClr val="F79646"/>
-      </a:accent6>
-      <a:hlink>
-        <a:srgbClr val="0000FF"/>
-      </a:hlink>
-      <a:folHlink>
-        <a:srgbClr val="800080"/>
-      </a:folHlink>
-    </a:clrScheme>
-    <a:fontScheme name="Office">
-      <a:majorFont>
-        <a:latin typeface="Cambria"/>
-        <a:ea typeface=""/>
-        <a:cs typeface=""/>
-        <a:font script="Jpan" typeface="ＭＳ ゴシック"/>
-        <a:font script="Hang" typeface="맑은 고딕"/>
-        <a:font script="Hans" typeface="宋体"/>
-        <a:font script="Hant" typeface="新細明體"/>
-        <a:font script="Arab" typeface="Times New Roman"/>
-        <a:font script="Hebr" typeface="Times New Roman"/>
-        <a:font script="Thai" typeface="Angsana New"/>
-        <a:font script="Ethi" typeface="Nyala"/>
-        <a:font script="Beng" typeface="Vrinda"/>
-        <a:font script="Gujr" typeface="Shruti"/>
-        <a:font script="Khmr" typeface="MoolBoran"/>
-        <a:font script="Knda" typeface="Tunga"/>
-        <a:font script="Guru" typeface="Raavi"/>
-        <a:font script="Cans" typeface="Euphemia"/>
-        <a:font script="Cher" typeface="Plantagenet Cherokee"/>
-        <a:font script="Yiii" typeface="Microsoft Yi Baiti"/>
-        <a:font script="Tibt" typeface="Microsoft Himalaya"/>
-        <a:font script="Thaa" typeface="MV Boli"/>
-        <a:font script="Deva" typeface="Mangal"/>
-        <a:font script="Telu" typeface="Gautami"/>
-        <a:font script="Taml" typeface="Latha"/>
-        <a:font script="Syrc" typeface="Estrangelo Edessa"/>
-        <a:font script="Orya" typeface="Kalinga"/>
-        <a:font script="Mlym" typeface="Kartika"/>
-        <a:font script="Laoo" typeface="DokChampa"/>
-        <a:font script="Sinh" typeface="Iskoola Pota"/>
-        <a:font script="Mong" typeface="Mongolian Baiti"/>
-        <a:font script="Viet" typeface="Times New Roman"/>
-        <a:font script="Uigh" typeface="Microsoft Uighur"/>
-      </a:majorFont>
-      <a:minorFont>
-        <a:latin typeface="Calibri"/>
-        <a:ea typeface=""/>
-        <a:cs typeface=""/>
-        <a:font script="Jpan" typeface="ＭＳ 明朝"/>
-        <a:font script="Hang" typeface="맑은 고딕"/>
-        <a:font script="Hans" typeface="宋体"/>
-        <a:font script="Hant" typeface="新細明體"/>
-        <a:font script="Arab" typeface="Arial"/>
-        <a:font script="Hebr" typeface="Arial"/>
-        <a:font script="Thai" typeface="Cordia New"/>
-        <a:font script="Ethi" typeface="Nyala"/>
-        <a:font script="Beng" typeface="Vrinda"/>
-        <a:font script="Gujr" typeface="Shruti"/>
-        <a:font script="Khmr" typeface="DaunPenh"/>
-        <a:font script="Knda" typeface="Tunga"/>
-        <a:font script="Guru" typeface="Raavi"/>
-        <a:font script="Cans" typeface="Euphemia"/>
-        <a:font script="Cher" typeface="Plantagenet Cherokee"/>
-        <a:font script="Yiii" typeface="Microsoft Yi Baiti"/>
-        <a:font script="Tibt" typeface="Microsoft Himalaya"/>
-        <a:font script="Thaa" typeface="MV Boli"/>
-        <a:font script="Deva" typeface="Mangal"/>
-        <a:font script="Telu" typeface="Gautami"/>
-        <a:font script="Taml" typeface="Latha"/>
-        <a:font script="Syrc" typeface="Estrangelo Edessa"/>
-        <a:font script="Orya" typeface="Kalinga"/>
-        <a:font script="Mlym" typeface="Kartika"/>
-        <a:font script="Laoo" typeface="DokChampa"/>
-        <a:font script="Sinh" typeface="Iskoola Pota"/>
-        <a:font script="Mong" typeface="Mongolian Baiti"/>
-        <a:font script="Viet" typeface="Arial"/>
-        <a:font script="Uigh" typeface="Microsoft Uighur"/>
-      </a:minorFont>
-    </a:fontScheme>
-    <a:fmtScheme name="Office">
-      <a:fillStyleLst>
-        <a:solidFill>
-          <a:schemeClr val="phClr"/>
-        </a:solidFill>
-        <a:gradFill rotWithShape="1">
-          <a:gsLst>
-            <a:gs pos="0">
-              <a:schemeClr val="phClr">
-                <a:tint val="50000"/>
-                <a:satMod val="300000"/>
-              </a:schemeClr>
-            </a:gs>
-            <a:gs pos="35000">
-              <a:schemeClr val="phClr">
-                <a:tint val="37000"/>
-                <a:satMod val="300000"/>
-              </a:schemeClr>
-            </a:gs>
-            <a:gs pos="100000">
-              <a:schemeClr val="phClr">
-                <a:tint val="15000"/>
-                <a:satMod val="350000"/>
-              </a:schemeClr>
-            </a:gs>
-          </a:gsLst>
-          <a:lin ang="16200000" scaled="1"/>
-        </a:gradFill>
-        <a:gradFill rotWithShape="1">
-          <a:gsLst>
-            <a:gs pos="0">
-              <a:schemeClr val="phClr">
-                <a:shade val="51000"/>
-                <a:satMod val="130000"/>
-              </a:schemeClr>
-            </a:gs>
-            <a:gs pos="80000">
-              <a:schemeClr val="phClr">
-                <a:shade val="93000"/>
-                <a:satMod val="130000"/>
-              </a:schemeClr>
-            </a:gs>
-            <a:gs pos="100000">
-              <a:schemeClr val="phClr">
-                <a:shade val="94000"/>
-                <a:satMod val="135000"/>
-              </a:schemeClr>
-            </a:gs>
-          </a:gsLst>
-          <a:lin ang="16200000" scaled="0"/>
-        </a:gradFill>
-      </a:fillStyleLst>
-      <a:lnStyleLst>
-        <a:ln w="9525" cap="flat" cmpd="sng" algn="ctr">
-          <a:solidFill>
-            <a:schemeClr val="phClr">
-              <a:shade val="95000"/>
-              <a:satMod val="105000"/>
-            </a:schemeClr>
-          </a:solidFill>
-          <a:prstDash val="solid"/>
-        </a:ln>
-        <a:ln w="25400" cap="flat" cmpd="sng" algn="ctr">
-          <a:solidFill>
-            <a:schemeClr val="phClr"/>
-          </a:solidFill>
-          <a:prstDash val="solid"/>
-        </a:ln>
-        <a:ln w="38100" cap="flat" cmpd="sng" algn="ctr">
-          <a:solidFill>
-            <a:schemeClr val="phClr"/>
-          </a:solidFill>
-          <a:prstDash val="solid"/>
-        </a:ln>
-      </a:lnStyleLst>
-      <a:effectStyleLst>
-        <a:effectStyle>
-          <a:effectLst>
-            <a:outerShdw blurRad="40000" dist="20000" dir="5400000" rotWithShape="0">
-              <a:srgbClr val="000000">
-                <a:alpha val="38000"/>
-              </a:srgbClr>
-            </a:outerShdw>
-          </a:effectLst>
-        </a:effectStyle>
-        <a:effectStyle>
-          <a:effectLst>
-            <a:outerShdw blurRad="40000" dist="23000" dir="5400000" rotWithShape="0">
-              <a:srgbClr val="000000">
-                <a:alpha val="35000"/>
-              </a:srgbClr>
-            </a:outerShdw>
-          </a:effectLst>
-        </a:effectStyle>
-        <a:effectStyle>
-          <a:effectLst>
-            <a:outerShdw blurRad="40000" dist="23000" dir="5400000" rotWithShape="0">
-              <a:srgbClr val="000000">
-                <a:alpha val="35000"/>
-              </a:srgbClr>
-            </a:outerShdw>
-          </a:effectLst>
-          <a:scene3d>
-            <a:camera prst="orthographicFront">
-              <a:rot lat="0" lon="0" rev="0"/>
-            </a:camera>
-            <a:lightRig rig="threePt" dir="t">
-              <a:rot lat="0" lon="0" rev="1200000"/>
-            </a:lightRig>
-          </a:scene3d>
-          <a:sp3d>
-            <a:bevelT w="63500" h="25400"/>
-          </a:sp3d>
-        </a:effectStyle>
-      </a:effectStyleLst>
-      <a:bgFillStyleLst>
-        <a:solidFill>
-          <a:schemeClr val="phClr"/>
-        </a:solidFill>
-        <a:gradFill rotWithShape="1">
-          <a:gsLst>
-            <a:gs pos="0">
-              <a:schemeClr val="phClr">
-                <a:tint val="40000"/>
-                <a:satMod val="350000"/>
-              </a:schemeClr>
-            </a:gs>
-            <a:gs pos="40000">
-              <a:schemeClr val="phClr">
-                <a:tint val="45000"/>
-                <a:shade val="99000"/>
-                <a:satMod val="350000"/>
-              </a:schemeClr>
-            </a:gs>
-            <a:gs pos="100000">
-              <a:schemeClr val="phClr">
-                <a:shade val="20000"/>
-                <a:satMod val="255000"/>
-              </a:schemeClr>
-            </a:gs>
-          </a:gsLst>
-          <a:path path="circle">
-            <a:fillToRect l="50000" t="-80000" r="50000" b="180000"/>
-          </a:path>
-        </a:gradFill>
-        <a:gradFill rotWithShape="1">
-          <a:gsLst>
-            <a:gs pos="0">
-              <a:schemeClr val="phClr">
-                <a:tint val="80000"/>
-                <a:satMod val="300000"/>
-              </a:schemeClr>
-            </a:gs>
-            <a:gs pos="100000">
-              <a:schemeClr val="phClr">
-                <a:shade val="30000"/>
-                <a:satMod val="200000"/>
-              </a:schemeClr>
-            </a:gs>
-          </a:gsLst>
-          <a:path path="circle">
-            <a:fillToRect l="50000" t="50000" r="50000" b="50000"/>
-          </a:path>
-        </a:gradFill>
-      </a:bgFillStyleLst>
-    </a:fmtScheme>
-  </a:themeElements>
-  <a:objectDefaults/>
-  <a:extraClrSchemeLst/>
-</a:theme>
 </file>
</xml_diff>